<commit_message>
Modification compte rendu sprint 3
</commit_message>
<xml_diff>
--- a/conception/compte_rendu_sprint_3.docx
+++ b/conception/compte_rendu_sprint_3.docx
@@ -72,7 +72,7 @@
                 <w:b/>
                 <w:bCs/>
               </w:rPr>
-              <w:t>2</w:t>
+              <w:t>3</w:t>
             </w:r>
           </w:p>
           <w:p/>
@@ -98,77 +98,112 @@
     </w:p>
     <w:p>
       <w:r>
-        <w:t>(Adham) - Trouver 2 textures pour piège et effet magie, si possible 2 images qui se ressemblent comme 2 fioles par exemple mais qu'on peut différencier car une donne un effet positif et une un effet négatif</w:t>
-      </w:r>
-    </w:p>
-    <w:p>
-      <w:r>
-        <w:t>(Clément) - Amélioration de l'utilisation des textures (au niveau des paths)</w:t>
-      </w:r>
-    </w:p>
-    <w:p>
-      <w:r>
-        <w:t>(Adham) - Affichage de la vie du personnage et de l'effet ramassé par le personnage dans l'interface graphique</w:t>
-      </w:r>
-    </w:p>
-    <w:p>
-      <w:r>
-        <w:t xml:space="preserve">  --&gt; Affichage vie</w:t>
-      </w:r>
-    </w:p>
-    <w:p>
-      <w:r>
-        <w:t xml:space="preserve">  --&gt; Affichage nom effet en cours + quand il se termine</w:t>
-      </w:r>
-    </w:p>
-    <w:p>
-      <w:r>
-        <w:t xml:space="preserve">  --&gt; Message de fin </w:t>
-      </w:r>
-    </w:p>
-    <w:p>
-      <w:r>
-        <w:t xml:space="preserve">- Ajout des monstres basiques avec des déplacements aléatoires </w:t>
-      </w:r>
-    </w:p>
-    <w:p>
-      <w:r>
-        <w:t xml:space="preserve">   (Adèle)--&gt; Refactor PacmanCharacter</w:t>
-      </w:r>
-    </w:p>
-    <w:p>
-      <w:r>
-        <w:t xml:space="preserve">  (Clément)--&gt; Création MonsterCharacter</w:t>
-      </w:r>
-    </w:p>
-    <w:p>
-      <w:r>
-        <w:t xml:space="preserve">    (Adèle)--&gt; Passage de Ghost du PacMan pour une stratégie</w:t>
-      </w:r>
-    </w:p>
-    <w:p>
-      <w:r>
-        <w:t xml:space="preserve">  (Clément)--&gt; Stratégie default des monstres</w:t>
-      </w:r>
-    </w:p>
-    <w:p>
-      <w:r>
-        <w:t>- Ajout des fantômes (qui sont des monstres basiques mais qui peuvent traverser les murs)</w:t>
-      </w:r>
-    </w:p>
-    <w:p>
-      <w:r>
-        <w:t xml:space="preserve">   (Raphaël)--&gt; Stratégie fantôme des monstres</w:t>
-      </w:r>
-    </w:p>
-    <w:p>
-      <w:r>
-        <w:t>(Adèle) - Résoudre bug fin de partie</w:t>
-      </w:r>
-    </w:p>
-    <w:p>
-      <w:r>
-        <w:t>(Raphaël) - Résoudre bug collision (bug fantôme (0,0), bug case effet)</w:t>
+        <w:t>(Clément) - Refractor des liens entre les Character et MapBuilder</w:t>
+      </w:r>
+    </w:p>
+    <w:p>
+      <w:r>
+        <w:t xml:space="preserve">(Clément) - signaler erreur de map si nombre de passages != 0 ou !=2 </w:t>
+      </w:r>
+    </w:p>
+    <w:p>
+      <w:r>
+        <w:t>- attaques</w:t>
+      </w:r>
+    </w:p>
+    <w:p>
+      <w:r>
+        <w:t xml:space="preserve">  (Clément)--&gt; orienter l'attaque</w:t>
+      </w:r>
+    </w:p>
+    <w:p>
+      <w:r>
+        <w:t>(Adèle)--&gt; attaque corps à corps perso</w:t>
+      </w:r>
+    </w:p>
+    <w:p>
+      <w:r>
+        <w:t xml:space="preserve">      --|&gt; verif : être sur une case adjacente</w:t>
+      </w:r>
+    </w:p>
+    <w:p>
+      <w:r>
+        <w:t xml:space="preserve">      --|&gt; dégât sur le monstre</w:t>
+      </w:r>
+    </w:p>
+    <w:p>
+      <w:r>
+        <w:t xml:space="preserve">      (Adham) --|&gt; délai sur attaque : ajouter reload sur interface et dans le modèle</w:t>
+      </w:r>
+    </w:p>
+    <w:p>
+      <w:r>
+        <w:t xml:space="preserve">  (Adèle, Clément)--&gt; attaque distance perso</w:t>
+      </w:r>
+    </w:p>
+    <w:p>
+      <w:r>
+        <w:t xml:space="preserve">      --|&gt; attaque sur 3 cases (à travers les murs)</w:t>
+      </w:r>
+    </w:p>
+    <w:p>
+      <w:r>
+        <w:t xml:space="preserve">  (Raphaël) --&gt; dégât causé (par le monstre ou par le perso)</w:t>
+      </w:r>
+    </w:p>
+    <w:p>
+      <w:r>
+        <w:t xml:space="preserve">      --|&gt; animation clignote   </w:t>
+      </w:r>
+    </w:p>
+    <w:p>
+      <w:r>
+        <w:t xml:space="preserve">      --|&gt; vie baisse</w:t>
+      </w:r>
+    </w:p>
+    <w:p>
+      <w:r>
+        <w:t xml:space="preserve">      --|&gt; si vie perso = 0 : game over</w:t>
+      </w:r>
+    </w:p>
+    <w:p>
+      <w:r>
+        <w:t xml:space="preserve">      --|&gt; si vie monstre = 0 : monstre disparait</w:t>
+      </w:r>
+    </w:p>
+    <w:p>
+      <w:r>
+        <w:t>(Adham) - niveaux multiples</w:t>
+      </w:r>
+    </w:p>
+    <w:p>
+      <w:r>
+        <w:t xml:space="preserve">  --&gt; 2 types de niveaux </w:t>
+      </w:r>
+    </w:p>
+    <w:p>
+      <w:r>
+        <w:t xml:space="preserve">      --|&gt; intermédiaire : trésor = niveau suivant</w:t>
+      </w:r>
+    </w:p>
+    <w:p>
+      <w:r>
+        <w:t xml:space="preserve">      --|&gt; final : trésor = victoire</w:t>
+      </w:r>
+    </w:p>
+    <w:p>
+      <w:r>
+        <w:t>- Revoir tests</w:t>
+      </w:r>
+    </w:p>
+    <w:p>
+      <w:r>
+        <w:t xml:space="preserve">  (Raphaël) --&gt; Animation, PacmanGame, EffectMagic</w:t>
+      </w:r>
+    </w:p>
+    <w:p>
+      <w:r>
+        <w:t xml:space="preserve">  (Adèle) --&gt; Trap,  PacamanCharacter</w:t>
       </w:r>
       <w:r>
         <w:br/>
@@ -206,142 +241,226 @@
           <w:szCs w:val="32"/>
           <w:u w:val="single"/>
         </w:rPr>
-        <w:t>2</w:t>
-      </w:r>
-    </w:p>
-    <w:p>
-      <w:r>
-        <w:t>(Adham) - Trouver 2 textures pour piège et effet magie, si possible 2 images qui se ressemblent comme 2 fioles par exemple mais qu'on peut différencier car une donne un effet positif et une un effet négatif</w:t>
-      </w:r>
-    </w:p>
-    <w:p>
-      <w:r>
+        <w:t>3</w:t>
+      </w:r>
+    </w:p>
+    <w:p>
+      <w:r>
+        <w:t>(Clément) - Refractor des liens entre les Character et MapBuilder</w:t>
+      </w:r>
+      <w:r>
+        <w:t xml:space="preserve"> </w:t>
+      </w:r>
+      <w:r>
+        <w:rPr>
+          <w:b/>
+          <w:bCs/>
+        </w:rPr>
         <w:t>FAIT</w:t>
       </w:r>
     </w:p>
     <w:p>
       <w:r>
-        <w:t>(Clément) - Amélioration de l'utilisation des textures (au niveau des paths)</w:t>
-      </w:r>
-    </w:p>
-    <w:p>
-      <w:r>
+        <w:t xml:space="preserve">(Clément) - signaler erreur de map si nombre de passages != 0 ou !=2 </w:t>
+      </w:r>
+      <w:r>
+        <w:t xml:space="preserve"> </w:t>
+      </w:r>
+      <w:r>
+        <w:rPr>
+          <w:b/>
+          <w:bCs/>
+        </w:rPr>
         <w:t>FAIT</w:t>
       </w:r>
     </w:p>
     <w:p>
       <w:r>
-        <w:t>(Adham) - Affichage de la vie du personnage et de l'effet ramassé par le personnage dans l'interface graphique</w:t>
-      </w:r>
-    </w:p>
-    <w:p>
-      <w:r>
-        <w:t xml:space="preserve">  --&gt; Affichage vie</w:t>
-      </w:r>
-    </w:p>
-    <w:p>
-      <w:r>
+        <w:t>- attaques</w:t>
+      </w:r>
+    </w:p>
+    <w:p>
+      <w:r>
+        <w:t xml:space="preserve">  (Clément)--&gt; orienter l'attaque</w:t>
+      </w:r>
+      <w:r>
+        <w:t xml:space="preserve"> </w:t>
+      </w:r>
+      <w:r>
+        <w:rPr>
+          <w:b/>
+          <w:bCs/>
+        </w:rPr>
         <w:t>FAIT</w:t>
       </w:r>
     </w:p>
     <w:p>
       <w:r>
-        <w:t xml:space="preserve">  --&gt; Affichage nom effet en cours + quand il se termine</w:t>
-      </w:r>
-    </w:p>
-    <w:p>
-      <w:r>
+        <w:t>(Adèle)--&gt; attaque corps à corps perso</w:t>
+      </w:r>
+      <w:r>
+        <w:t xml:space="preserve"> </w:t>
+      </w:r>
+      <w:r>
+        <w:rPr>
+          <w:b/>
+          <w:bCs/>
+        </w:rPr>
         <w:t>FAIT</w:t>
       </w:r>
     </w:p>
     <w:p>
       <w:r>
-        <w:t xml:space="preserve">  --&gt; Message de fin </w:t>
-      </w:r>
-    </w:p>
-    <w:p>
-      <w:r>
+        <w:t xml:space="preserve">      --|&gt; verif : être sur une case adjacente</w:t>
+      </w:r>
+    </w:p>
+    <w:p>
+      <w:r>
+        <w:t xml:space="preserve">      --|&gt; dégât sur le monstre</w:t>
+      </w:r>
+    </w:p>
+    <w:p>
+      <w:r>
+        <w:t xml:space="preserve">      (Adham) --|&gt; délai sur attaque : ajouter reload sur interface et dans le modèle</w:t>
+      </w:r>
+      <w:r>
+        <w:t xml:space="preserve"> </w:t>
+      </w:r>
+      <w:r>
+        <w:rPr>
+          <w:b/>
+          <w:bCs/>
+        </w:rPr>
         <w:t>FAIT</w:t>
       </w:r>
     </w:p>
     <w:p>
       <w:r>
-        <w:t xml:space="preserve">- Ajout des monstres basiques avec des déplacements aléatoires </w:t>
-      </w:r>
-    </w:p>
-    <w:p>
-      <w:r>
-        <w:t xml:space="preserve">   (Adèle)--&gt; Refactor PacmanCharacter</w:t>
-      </w:r>
-    </w:p>
-    <w:p>
-      <w:r>
+        <w:t xml:space="preserve">  (Adèle, Clément)--&gt; attaque distance perso</w:t>
+      </w:r>
+      <w:r>
+        <w:t xml:space="preserve"> </w:t>
+      </w:r>
+      <w:r>
+        <w:rPr>
+          <w:b/>
+          <w:bCs/>
+        </w:rPr>
         <w:t>FAIT</w:t>
       </w:r>
     </w:p>
     <w:p>
       <w:r>
-        <w:t xml:space="preserve">  (Clément)--&gt; Création MonsterCharacter</w:t>
-      </w:r>
-    </w:p>
-    <w:p>
-      <w:r>
+        <w:t xml:space="preserve">      --|&gt; attaque sur 3 cases (à travers les murs)</w:t>
+      </w:r>
+    </w:p>
+    <w:p>
+      <w:r>
+        <w:t xml:space="preserve">  (Raphaël) --&gt; dégât causé (par le monstre ou par le perso)</w:t>
+      </w:r>
+      <w:r>
+        <w:t xml:space="preserve"> </w:t>
+      </w:r>
+      <w:r>
+        <w:rPr>
+          <w:b/>
+          <w:bCs/>
+        </w:rPr>
         <w:t>FAIT</w:t>
       </w:r>
     </w:p>
     <w:p>
       <w:r>
-        <w:t xml:space="preserve">    (Adèle)--&gt; Passage de Ghost du PacMan pour une stratégie</w:t>
-      </w:r>
-    </w:p>
-    <w:p>
-      <w:r>
+        <w:t xml:space="preserve">      --|&gt; animation clignote   </w:t>
+      </w:r>
+    </w:p>
+    <w:p>
+      <w:r>
+        <w:t xml:space="preserve">      --|&gt; vie baisse</w:t>
+      </w:r>
+    </w:p>
+    <w:p>
+      <w:r>
+        <w:t xml:space="preserve">      --|&gt; si vie perso = 0 : game over</w:t>
+      </w:r>
+    </w:p>
+    <w:p>
+      <w:r>
+        <w:t xml:space="preserve">      --|&gt; si vie monstre = 0 : monstre disparait</w:t>
+      </w:r>
+    </w:p>
+    <w:p>
+      <w:r>
+        <w:t>(Adham) - niveaux multiples</w:t>
+      </w:r>
+      <w:r>
+        <w:t xml:space="preserve"> </w:t>
+      </w:r>
+      <w:r>
+        <w:rPr>
+          <w:b/>
+          <w:bCs/>
+        </w:rPr>
         <w:t>FAIT</w:t>
       </w:r>
     </w:p>
     <w:p>
       <w:r>
-        <w:t xml:space="preserve">  (Clément)--&gt; Stratégie default des monstres</w:t>
-      </w:r>
-    </w:p>
-    <w:p>
-      <w:r>
+        <w:t xml:space="preserve">  --&gt; 2 types de niveaux </w:t>
+      </w:r>
+    </w:p>
+    <w:p>
+      <w:r>
+        <w:t xml:space="preserve">      --|&gt; intermédiaire : trésor = niveau suivant</w:t>
+      </w:r>
+    </w:p>
+    <w:p>
+      <w:r>
+        <w:t xml:space="preserve">      --|&gt; final : trésor = victoire</w:t>
+      </w:r>
+    </w:p>
+    <w:p>
+      <w:r>
+        <w:t>- Revoir tests</w:t>
+      </w:r>
+      <w:r>
+        <w:t xml:space="preserve"> </w:t>
+      </w:r>
+      <w:r>
+        <w:rPr>
+          <w:b/>
+          <w:bCs/>
+        </w:rPr>
+        <w:t>NON</w:t>
+      </w:r>
+      <w:r>
+        <w:t xml:space="preserve"> </w:t>
+      </w:r>
+      <w:r>
+        <w:rPr>
+          <w:b/>
+          <w:bCs/>
+        </w:rPr>
         <w:t>FAIT</w:t>
       </w:r>
     </w:p>
     <w:p>
       <w:r>
-        <w:t>- Ajout des fantômes (qui sont des monstres basiques mais qui peuvent traverser les murs)</w:t>
-      </w:r>
-    </w:p>
-    <w:p>
-      <w:r>
-        <w:t xml:space="preserve">   (Raphaël)--&gt; Stratégie fantôme des monstres</w:t>
-      </w:r>
-    </w:p>
-    <w:p>
-      <w:r>
-        <w:t>FAIT</w:t>
-      </w:r>
-    </w:p>
-    <w:p>
-      <w:r>
-        <w:t>(Adèle) - Résoudre bug fin de partie</w:t>
-      </w:r>
-    </w:p>
-    <w:p>
-      <w:r>
-        <w:t>FAIT</w:t>
-      </w:r>
-    </w:p>
-    <w:p>
-      <w:r>
-        <w:t>(Raphaël) - Résoudre bug collision (bug fantôme (0,0), bug case effet)</w:t>
-      </w:r>
-    </w:p>
-    <w:p>
-      <w:r>
-        <w:t>FAIT</w:t>
+        <w:t xml:space="preserve">  (Raphaël) --&gt; Animation, PacmanGame, EffectMagic</w:t>
+      </w:r>
+      <w:r>
+        <w:t xml:space="preserve"> </w:t>
+      </w:r>
+    </w:p>
+    <w:p>
+      <w:pPr>
+        <w:ind w:left="708" w:hanging="708"/>
+      </w:pPr>
+      <w:r>
+        <w:t xml:space="preserve">  (Adèle) --&gt; Trap,  PacamanCharacter</w:t>
+      </w:r>
+      <w:r>
+        <w:t xml:space="preserve"> </w:t>
       </w:r>
     </w:p>
     <w:p>
@@ -371,7 +490,6 @@
           <w:szCs w:val="32"/>
           <w:u w:val="single"/>
         </w:rPr>
-        <w:lastRenderedPageBreak/>
         <w:t>Sprint rétrospective</w:t>
       </w:r>
     </w:p>
@@ -400,18 +518,12 @@
         <w:pStyle w:val="Paragraphedeliste"/>
         <w:numPr>
           <w:ilvl w:val="0"/>
-          <w:numId w:val="2"/>
+          <w:numId w:val="4"/>
         </w:numPr>
         <w:jc w:val="both"/>
       </w:pPr>
       <w:r>
-        <w:t xml:space="preserve">La conception du sprint 2 a inclus des éléments inutilement complexes, et a produit une grosse duplication de code au niveau des stratégies. Nous avons donc </w:t>
-      </w:r>
-      <w:r>
-        <w:t>dû</w:t>
-      </w:r>
-      <w:r>
-        <w:t xml:space="preserve"> faire une réunion pour reprendre la conception afin de régler ces problèmes.</w:t>
+        <w:t>Récupération de fichiers non testés qui ont dû être corrigés après l’heure prévue de mise en commun.</w:t>
       </w:r>
     </w:p>
     <w:p>
@@ -419,12 +531,12 @@
         <w:pStyle w:val="Paragraphedeliste"/>
         <w:numPr>
           <w:ilvl w:val="0"/>
-          <w:numId w:val="2"/>
+          <w:numId w:val="4"/>
         </w:numPr>
         <w:jc w:val="both"/>
       </w:pPr>
       <w:r>
-        <w:t>Réunion de fin de sprint réalisée trop tard, le jour même du rendu.</w:t>
+        <w:t>Classe de tests qui n’ont pas été mise à jour.</w:t>
       </w:r>
     </w:p>
     <w:p>
@@ -452,21 +564,16 @@
         <w:pStyle w:val="Paragraphedeliste"/>
         <w:numPr>
           <w:ilvl w:val="0"/>
-          <w:numId w:val="2"/>
+          <w:numId w:val="4"/>
         </w:numPr>
         <w:jc w:val="both"/>
-      </w:pPr>
-      <w:r>
-        <w:t>Meilleure organisation qu’au sprint 1, toutes les fonctionnalités on</w:t>
-      </w:r>
-      <w:r>
-        <w:t>t</w:t>
-      </w:r>
-      <w:r>
-        <w:t xml:space="preserve"> été implantées</w:t>
-      </w:r>
-      <w:r>
-        <w:t xml:space="preserve"> à temps.</w:t>
+        <w:rPr>
+          <w:u w:val="single"/>
+        </w:rPr>
+      </w:pPr>
+      <w:r>
+        <w:lastRenderedPageBreak/>
+        <w:t>Les fonctionnalités à implanter étaient plus simples à implanter donc elles ton été plus rapides à développer</w:t>
       </w:r>
     </w:p>
     <w:p>
@@ -474,12 +581,15 @@
         <w:pStyle w:val="Paragraphedeliste"/>
         <w:numPr>
           <w:ilvl w:val="0"/>
-          <w:numId w:val="2"/>
+          <w:numId w:val="4"/>
         </w:numPr>
         <w:jc w:val="both"/>
-      </w:pPr>
-      <w:r>
-        <w:t>Meilleure estimation du temps pour chaque tâche.</w:t>
+        <w:rPr>
+          <w:u w:val="single"/>
+        </w:rPr>
+      </w:pPr>
+      <w:r>
+        <w:t>La projet était stable à la sortie du sprint 2, ce qui nous a permis d’avoir une base stable pour implanter les fonctionnalités de ce sprint et être plus efficaces.</w:t>
       </w:r>
     </w:p>
     <w:p>
@@ -487,12 +597,71 @@
         <w:pStyle w:val="Paragraphedeliste"/>
         <w:numPr>
           <w:ilvl w:val="0"/>
-          <w:numId w:val="2"/>
+          <w:numId w:val="4"/>
         </w:numPr>
         <w:jc w:val="both"/>
-      </w:pPr>
-      <w:r>
-        <w:t>Meilleure répartition des tâches.</w:t>
+        <w:rPr>
+          <w:u w:val="single"/>
+        </w:rPr>
+      </w:pPr>
+      <w:r>
+        <w:t>La réunion de fin de sprint plus tôt qu’à l’accoutumé ce qui nous permis de régler les conflits de mise en commun, ou erreur de développement plus calmement que pendant les autres sprints.</w:t>
+      </w:r>
+    </w:p>
+    <w:p>
+      <w:pPr>
+        <w:jc w:val="both"/>
+        <w:rPr>
+          <w:u w:val="single"/>
+        </w:rPr>
+      </w:pPr>
+      <w:r>
+        <w:sym w:font="Wingdings" w:char="F0E0"/>
+      </w:r>
+      <w:r>
+        <w:t xml:space="preserve"> </w:t>
+      </w:r>
+      <w:r>
+        <w:rPr>
+          <w:u w:val="single"/>
+        </w:rPr>
+        <w:t>Comment résoudre les problèmes qu</w:t>
+      </w:r>
+      <w:r>
+        <w:rPr>
+          <w:u w:val="single"/>
+        </w:rPr>
+        <w:t>e nous</w:t>
+      </w:r>
+      <w:r>
+        <w:rPr>
+          <w:u w:val="single"/>
+        </w:rPr>
+        <w:t xml:space="preserve"> a</w:t>
+      </w:r>
+      <w:r>
+        <w:rPr>
+          <w:u w:val="single"/>
+        </w:rPr>
+        <w:t>vons</w:t>
+      </w:r>
+      <w:r>
+        <w:rPr>
+          <w:u w:val="single"/>
+        </w:rPr>
+        <w:t xml:space="preserve"> </w:t>
+      </w:r>
+      <w:r>
+        <w:rPr>
+          <w:u w:val="single"/>
+        </w:rPr>
+        <w:t>rencontrés</w:t>
+      </w:r>
+      <w:r>
+        <w:rPr>
+          <w:u w:val="single"/>
+        </w:rPr>
+        <w:t> :</w:t>
       </w:r>
     </w:p>
     <w:p>
@@ -500,12 +669,12 @@
         <w:pStyle w:val="Paragraphedeliste"/>
         <w:numPr>
           <w:ilvl w:val="0"/>
-          <w:numId w:val="2"/>
+          <w:numId w:val="4"/>
         </w:numPr>
         <w:jc w:val="both"/>
       </w:pPr>
       <w:r>
-        <w:t>Meilleur développement des fonctionnalités, ne produit pas de bug.</w:t>
+        <w:t>Détailler très précisément comment faire certaines fonctionnalités pour être sûre que la personne qui la développe ne rende le projet non évolutif, ou incompatible avec certaines parties du projet.</w:t>
       </w:r>
     </w:p>
     <w:p>
@@ -513,74 +682,35 @@
         <w:pStyle w:val="Paragraphedeliste"/>
         <w:numPr>
           <w:ilvl w:val="0"/>
-          <w:numId w:val="2"/>
+          <w:numId w:val="4"/>
         </w:numPr>
         <w:jc w:val="both"/>
       </w:pPr>
       <w:r>
-        <w:t>Jeux de tests nombreux, utiles et fonctionnels.</w:t>
-      </w:r>
-    </w:p>
-    <w:p>
-      <w:pPr>
-        <w:pStyle w:val="Paragraphedeliste"/>
-        <w:numPr>
-          <w:ilvl w:val="0"/>
-          <w:numId w:val="2"/>
-        </w:numPr>
+        <w:t xml:space="preserve">Lancer systématiquement les tests </w:t>
+      </w:r>
+      <w:r>
+        <w:rPr>
+          <w:u w:val="single"/>
+        </w:rPr>
+        <w:t>avant</w:t>
+      </w:r>
+      <w:r>
+        <w:t xml:space="preserve"> de push pour s’assurer que le projet est stable et que les tests sont à jour.</w:t>
+      </w:r>
+    </w:p>
+    <w:p>
+      <w:pPr>
         <w:jc w:val="both"/>
       </w:pPr>
-      <w:r>
-        <w:t>Le sprint 1 a pris beaucoup de temps pour développer des fonctionnalités, mais comme ça a été bien fait, le sprint 2 et 3 se font sur des bases saines, plus rapidement et plus efficacement.</w:t>
-      </w:r>
-    </w:p>
-    <w:p>
-      <w:pPr>
-        <w:jc w:val="both"/>
-        <w:rPr>
-          <w:u w:val="single"/>
-        </w:rPr>
-      </w:pPr>
-      <w:r>
-        <w:sym w:font="Wingdings" w:char="F0E0"/>
-      </w:r>
-      <w:r>
-        <w:t xml:space="preserve"> </w:t>
-      </w:r>
-      <w:r>
-        <w:rPr>
-          <w:u w:val="single"/>
-        </w:rPr>
-        <w:t>Comment résoudre les problèmes qu’on a eu :</w:t>
-      </w:r>
-    </w:p>
-    <w:p>
-      <w:pPr>
-        <w:pStyle w:val="Paragraphedeliste"/>
-        <w:numPr>
-          <w:ilvl w:val="0"/>
-          <w:numId w:val="2"/>
-        </w:numPr>
-      </w:pPr>
-      <w:r>
-        <w:t>Ne pas chercher à faire une conception trop complexe.</w:t>
-      </w:r>
-    </w:p>
-    <w:p>
-      <w:pPr>
-        <w:pStyle w:val="Paragraphedeliste"/>
-        <w:numPr>
-          <w:ilvl w:val="0"/>
-          <w:numId w:val="2"/>
-        </w:numPr>
-      </w:pPr>
-      <w:r>
-        <w:t>Se forcer à terminer entièrement le projet et la réunion de rendu au plus tard la veille du rendu.</w:t>
-      </w:r>
     </w:p>
     <w:p/>
     <w:p/>
-    <w:p/>
+    <w:p>
+      <w:r>
+        <w:t>Note : la revue des tests n’a pas été faite sur ce sprint, nous avons préféré garder cette tâche pour la stabilisation du projet. Les tests présents sont fonctionnels mais ne sont pas en adéquation avec ce que nous avons pu apprendre en cours. Il paraissait préférable de tous les corriger sur un même sprint que de les modifier de manière éparse.</w:t>
+      </w:r>
+    </w:p>
     <w:p>
       <w:pPr>
         <w:pStyle w:val="Titre1"/>
@@ -650,7 +780,7 @@
         <mc:AlternateContent>
           <mc:Choice Requires="wpg">
             <w:drawing>
-              <wp:anchor distT="45720" distB="45720" distL="182880" distR="182880" simplePos="0" relativeHeight="251675648" behindDoc="0" locked="0" layoutInCell="1" allowOverlap="1" wp14:anchorId="14294D4D" wp14:editId="368A0187">
+              <wp:anchor distT="45720" distB="45720" distL="182880" distR="182880" simplePos="0" relativeHeight="251675648" behindDoc="0" locked="0" layoutInCell="1" allowOverlap="1" wp14:anchorId="14294D4D" wp14:editId="084AB598">
                 <wp:simplePos x="0" y="0"/>
                 <wp:positionH relativeFrom="margin">
                   <wp:posOffset>6297635</wp:posOffset>
@@ -813,8 +943,8 @@
           </mc:Choice>
           <mc:Fallback>
             <w:pict>
-              <v:group w14:anchorId="14294D4D" id="Groupe 7" o:spid="_x0000_s1026" style="position:absolute;margin-left:495.9pt;margin-top:62.2pt;width:213.45pt;height:45.25pt;z-index:251675648;mso-wrap-distance-left:14.4pt;mso-wrap-distance-top:3.6pt;mso-wrap-distance-right:14.4pt;mso-wrap-distance-bottom:3.6pt;mso-position-horizontal-relative:margin;mso-position-vertical-relative:margin;mso-width-relative:margin;mso-height-relative:margin" coordsize="35674,6601" o:gfxdata="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">
-                <v:rect id="Rectangle 8" o:spid="_x0000_s1027" style="position:absolute;width:35674;height:2706;visibility:visible;mso-wrap-style:square;v-text-anchor:middle" o:gfxdata="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" fillcolor="#4472c4 [3204]" stroked="f" strokeweight="1pt">
+              <v:group w14:anchorId="14294D4D" id="Groupe 7" o:spid="_x0000_s1026" style="position:absolute;margin-left:495.9pt;margin-top:62.2pt;width:213.45pt;height:45.25pt;z-index:251675648;mso-wrap-distance-left:14.4pt;mso-wrap-distance-top:3.6pt;mso-wrap-distance-right:14.4pt;mso-wrap-distance-bottom:3.6pt;mso-position-horizontal-relative:margin;mso-position-vertical-relative:margin;mso-width-relative:margin;mso-height-relative:margin" coordsize="35674,6601" o:gfxdata="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">
+                <v:rect id="Rectangle 8" o:spid="_x0000_s1027" style="position:absolute;width:35674;height:2706;visibility:visible;mso-wrap-style:square;v-text-anchor:middle" o:gfxdata="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" fillcolor="#4472c4 [3204]" stroked="f" strokeweight="1pt">
                   <v:textbox>
                     <w:txbxContent>
                       <w:p>
@@ -833,7 +963,7 @@
                   <v:stroke joinstyle="miter"/>
                   <v:path gradientshapeok="t" o:connecttype="rect"/>
                 </v:shapetype>
-                <v:shape id="Zone de texte 9" o:spid="_x0000_s1028" type="#_x0000_t202" style="position:absolute;top:2526;width:35674;height:4075;visibility:visible;mso-wrap-style:square;v-text-anchor:top" o:gfxdata="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" filled="f" stroked="f" strokeweight=".5pt">
+                <v:shape id="Zone de texte 9" o:spid="_x0000_s1028" type="#_x0000_t202" style="position:absolute;top:2526;width:35674;height:4075;visibility:visible;mso-wrap-style:square;v-text-anchor:top" o:gfxdata="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" filled="f" stroked="f" strokeweight=".5pt">
                   <v:textbox inset=",7.2pt,,0">
                     <w:txbxContent>
                       <w:p>
@@ -1034,8 +1164,8 @@
           </mc:Choice>
           <mc:Fallback>
             <w:pict>
-              <v:group w14:anchorId="3550018C" id="Groupe 4" o:spid="_x0000_s1029" style="position:absolute;margin-left:217.5pt;margin-top:591pt;width:262.5pt;height:43.5pt;z-index:251664384;mso-wrap-distance-left:14.4pt;mso-wrap-distance-top:3.6pt;mso-wrap-distance-right:14.4pt;mso-wrap-distance-bottom:3.6pt;mso-position-horizontal-relative:margin;mso-position-vertical-relative:margin;mso-width-relative:margin;mso-height-relative:margin" coordsize="35674,6601" o:gfxdata="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">
-                <v:rect id="Rectangle 5" o:spid="_x0000_s1030" style="position:absolute;width:35674;height:2706;visibility:visible;mso-wrap-style:square;v-text-anchor:middle" o:gfxdata="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" fillcolor="#4472c4 [3204]" stroked="f" strokeweight="1pt">
+              <v:group w14:anchorId="3550018C" id="Groupe 4" o:spid="_x0000_s1029" style="position:absolute;margin-left:217.5pt;margin-top:591pt;width:262.5pt;height:43.5pt;z-index:251664384;mso-wrap-distance-left:14.4pt;mso-wrap-distance-top:3.6pt;mso-wrap-distance-right:14.4pt;mso-wrap-distance-bottom:3.6pt;mso-position-horizontal-relative:margin;mso-position-vertical-relative:margin;mso-width-relative:margin;mso-height-relative:margin" coordsize="35674,6601" o:gfxdata="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">
+                <v:rect id="Rectangle 5" o:spid="_x0000_s1030" style="position:absolute;width:35674;height:2706;visibility:visible;mso-wrap-style:square;v-text-anchor:middle" o:gfxdata="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" fillcolor="#4472c4 [3204]" stroked="f" strokeweight="1pt">
                   <v:textbox>
                     <w:txbxContent>
                       <w:p>
@@ -1050,7 +1180,7 @@
                     </w:txbxContent>
                   </v:textbox>
                 </v:rect>
-                <v:shape id="Zone de texte 6" o:spid="_x0000_s1031" type="#_x0000_t202" style="position:absolute;top:2526;width:35674;height:4075;visibility:visible;mso-wrap-style:square;v-text-anchor:top" o:gfxdata="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" filled="f" stroked="f" strokeweight=".5pt">
+                <v:shape id="Zone de texte 6" o:spid="_x0000_s1031" type="#_x0000_t202" style="position:absolute;top:2526;width:35674;height:4075;visibility:visible;mso-wrap-style:square;v-text-anchor:top" o:gfxdata="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" filled="f" stroked="f" strokeweight=".5pt">
                   <v:textbox inset=",7.2pt,,0">
                     <w:txbxContent>
                       <w:p>
@@ -1246,8 +1376,8 @@
           </mc:Choice>
           <mc:Fallback>
             <w:pict>
-              <v:group w14:anchorId="7C5071DE" id="Groupe 198" o:spid="_x0000_s1032" style="position:absolute;margin-left:462.95pt;margin-top:-47.5pt;width:262.5pt;height:43.5pt;z-index:251669504;mso-wrap-distance-left:14.4pt;mso-wrap-distance-top:3.6pt;mso-wrap-distance-right:14.4pt;mso-wrap-distance-bottom:3.6pt;mso-position-horizontal-relative:margin;mso-position-vertical-relative:margin;mso-width-relative:margin;mso-height-relative:margin" coordsize="35674,6601" o:gfxdata="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">
-                <v:rect id="Rectangle 199" o:spid="_x0000_s1033" style="position:absolute;width:35674;height:2706;visibility:visible;mso-wrap-style:square;v-text-anchor:middle" o:gfxdata="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" fillcolor="#4472c4 [3204]" stroked="f" strokeweight="1pt">
+              <v:group w14:anchorId="7C5071DE" id="Groupe 198" o:spid="_x0000_s1032" style="position:absolute;margin-left:462.95pt;margin-top:-47.5pt;width:262.5pt;height:43.5pt;z-index:251669504;mso-wrap-distance-left:14.4pt;mso-wrap-distance-top:3.6pt;mso-wrap-distance-right:14.4pt;mso-wrap-distance-bottom:3.6pt;mso-position-horizontal-relative:margin;mso-position-vertical-relative:margin;mso-width-relative:margin;mso-height-relative:margin" coordsize="35674,6601" o:gfxdata="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">
+                <v:rect id="Rectangle 199" o:spid="_x0000_s1033" style="position:absolute;width:35674;height:2706;visibility:visible;mso-wrap-style:square;v-text-anchor:middle" o:gfxdata="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" fillcolor="#4472c4 [3204]" stroked="f" strokeweight="1pt">
                   <v:textbox>
                     <w:txbxContent>
                       <w:p>
@@ -1262,7 +1392,7 @@
                     </w:txbxContent>
                   </v:textbox>
                 </v:rect>
-                <v:shape id="Zone de texte 200" o:spid="_x0000_s1034" type="#_x0000_t202" style="position:absolute;top:2526;width:35674;height:4075;visibility:visible;mso-wrap-style:square;v-text-anchor:top" o:gfxdata="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" filled="f" stroked="f" strokeweight=".5pt">
+                <v:shape id="Zone de texte 200" o:spid="_x0000_s1034" type="#_x0000_t202" style="position:absolute;top:2526;width:35674;height:4075;visibility:visible;mso-wrap-style:square;v-text-anchor:top" o:gfxdata="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" filled="f" stroked="f" strokeweight=".5pt">
                   <v:textbox inset=",7.2pt,,0">
                     <w:txbxContent>
                       <w:p>
@@ -1466,6 +1596,118 @@
     </w:lvl>
   </w:abstractNum>
   <w:abstractNum w:abstractNumId="1" w15:restartNumberingAfterBreak="0">
+    <w:nsid w:val="13346E9A"/>
+    <w:multiLevelType w:val="hybridMultilevel"/>
+    <w:tmpl w:val="5EFEBB2C"/>
+    <w:lvl w:ilvl="0" w:tplc="73CE16CE">
+      <w:numFmt w:val="bullet"/>
+      <w:lvlText w:val="-"/>
+      <w:lvlJc w:val="left"/>
+      <w:pPr>
+        <w:ind w:left="720" w:hanging="360"/>
+      </w:pPr>
+      <w:rPr>
+        <w:rFonts w:ascii="Calibri" w:eastAsiaTheme="minorHAnsi" w:hAnsi="Calibri" w:cs="Calibri" w:hint="default"/>
+      </w:rPr>
+    </w:lvl>
+    <w:lvl w:ilvl="1" w:tplc="040C0003" w:tentative="1">
+      <w:start w:val="1"/>
+      <w:numFmt w:val="bullet"/>
+      <w:lvlText w:val="o"/>
+      <w:lvlJc w:val="left"/>
+      <w:pPr>
+        <w:ind w:left="1440" w:hanging="360"/>
+      </w:pPr>
+      <w:rPr>
+        <w:rFonts w:ascii="Courier New" w:hAnsi="Courier New" w:cs="Courier New" w:hint="default"/>
+      </w:rPr>
+    </w:lvl>
+    <w:lvl w:ilvl="2" w:tplc="040C0005" w:tentative="1">
+      <w:start w:val="1"/>
+      <w:numFmt w:val="bullet"/>
+      <w:lvlText w:val=""/>
+      <w:lvlJc w:val="left"/>
+      <w:pPr>
+        <w:ind w:left="2160" w:hanging="360"/>
+      </w:pPr>
+      <w:rPr>
+        <w:rFonts w:ascii="Wingdings" w:hAnsi="Wingdings" w:hint="default"/>
+      </w:rPr>
+    </w:lvl>
+    <w:lvl w:ilvl="3" w:tplc="040C0001" w:tentative="1">
+      <w:start w:val="1"/>
+      <w:numFmt w:val="bullet"/>
+      <w:lvlText w:val=""/>
+      <w:lvlJc w:val="left"/>
+      <w:pPr>
+        <w:ind w:left="2880" w:hanging="360"/>
+      </w:pPr>
+      <w:rPr>
+        <w:rFonts w:ascii="Symbol" w:hAnsi="Symbol" w:hint="default"/>
+      </w:rPr>
+    </w:lvl>
+    <w:lvl w:ilvl="4" w:tplc="040C0003" w:tentative="1">
+      <w:start w:val="1"/>
+      <w:numFmt w:val="bullet"/>
+      <w:lvlText w:val="o"/>
+      <w:lvlJc w:val="left"/>
+      <w:pPr>
+        <w:ind w:left="3600" w:hanging="360"/>
+      </w:pPr>
+      <w:rPr>
+        <w:rFonts w:ascii="Courier New" w:hAnsi="Courier New" w:cs="Courier New" w:hint="default"/>
+      </w:rPr>
+    </w:lvl>
+    <w:lvl w:ilvl="5" w:tplc="040C0005" w:tentative="1">
+      <w:start w:val="1"/>
+      <w:numFmt w:val="bullet"/>
+      <w:lvlText w:val=""/>
+      <w:lvlJc w:val="left"/>
+      <w:pPr>
+        <w:ind w:left="4320" w:hanging="360"/>
+      </w:pPr>
+      <w:rPr>
+        <w:rFonts w:ascii="Wingdings" w:hAnsi="Wingdings" w:hint="default"/>
+      </w:rPr>
+    </w:lvl>
+    <w:lvl w:ilvl="6" w:tplc="040C0001" w:tentative="1">
+      <w:start w:val="1"/>
+      <w:numFmt w:val="bullet"/>
+      <w:lvlText w:val=""/>
+      <w:lvlJc w:val="left"/>
+      <w:pPr>
+        <w:ind w:left="5040" w:hanging="360"/>
+      </w:pPr>
+      <w:rPr>
+        <w:rFonts w:ascii="Symbol" w:hAnsi="Symbol" w:hint="default"/>
+      </w:rPr>
+    </w:lvl>
+    <w:lvl w:ilvl="7" w:tplc="040C0003" w:tentative="1">
+      <w:start w:val="1"/>
+      <w:numFmt w:val="bullet"/>
+      <w:lvlText w:val="o"/>
+      <w:lvlJc w:val="left"/>
+      <w:pPr>
+        <w:ind w:left="5760" w:hanging="360"/>
+      </w:pPr>
+      <w:rPr>
+        <w:rFonts w:ascii="Courier New" w:hAnsi="Courier New" w:cs="Courier New" w:hint="default"/>
+      </w:rPr>
+    </w:lvl>
+    <w:lvl w:ilvl="8" w:tplc="040C0005" w:tentative="1">
+      <w:start w:val="1"/>
+      <w:numFmt w:val="bullet"/>
+      <w:lvlText w:val=""/>
+      <w:lvlJc w:val="left"/>
+      <w:pPr>
+        <w:ind w:left="6480" w:hanging="360"/>
+      </w:pPr>
+      <w:rPr>
+        <w:rFonts w:ascii="Wingdings" w:hAnsi="Wingdings" w:hint="default"/>
+      </w:rPr>
+    </w:lvl>
+  </w:abstractNum>
+  <w:abstractNum w:abstractNumId="2" w15:restartNumberingAfterBreak="0">
     <w:nsid w:val="25142F24"/>
     <w:multiLevelType w:val="hybridMultilevel"/>
     <w:tmpl w:val="13889632"/>
@@ -1478,6 +1720,119 @@
       </w:pPr>
       <w:rPr>
         <w:rFonts w:ascii="Calibri" w:eastAsiaTheme="minorHAnsi" w:hAnsi="Calibri" w:cs="Calibri" w:hint="default"/>
+      </w:rPr>
+    </w:lvl>
+    <w:lvl w:ilvl="1" w:tplc="040C0003" w:tentative="1">
+      <w:start w:val="1"/>
+      <w:numFmt w:val="bullet"/>
+      <w:lvlText w:val="o"/>
+      <w:lvlJc w:val="left"/>
+      <w:pPr>
+        <w:ind w:left="1440" w:hanging="360"/>
+      </w:pPr>
+      <w:rPr>
+        <w:rFonts w:ascii="Courier New" w:hAnsi="Courier New" w:cs="Courier New" w:hint="default"/>
+      </w:rPr>
+    </w:lvl>
+    <w:lvl w:ilvl="2" w:tplc="040C0005" w:tentative="1">
+      <w:start w:val="1"/>
+      <w:numFmt w:val="bullet"/>
+      <w:lvlText w:val=""/>
+      <w:lvlJc w:val="left"/>
+      <w:pPr>
+        <w:ind w:left="2160" w:hanging="360"/>
+      </w:pPr>
+      <w:rPr>
+        <w:rFonts w:ascii="Wingdings" w:hAnsi="Wingdings" w:hint="default"/>
+      </w:rPr>
+    </w:lvl>
+    <w:lvl w:ilvl="3" w:tplc="040C0001" w:tentative="1">
+      <w:start w:val="1"/>
+      <w:numFmt w:val="bullet"/>
+      <w:lvlText w:val=""/>
+      <w:lvlJc w:val="left"/>
+      <w:pPr>
+        <w:ind w:left="2880" w:hanging="360"/>
+      </w:pPr>
+      <w:rPr>
+        <w:rFonts w:ascii="Symbol" w:hAnsi="Symbol" w:hint="default"/>
+      </w:rPr>
+    </w:lvl>
+    <w:lvl w:ilvl="4" w:tplc="040C0003" w:tentative="1">
+      <w:start w:val="1"/>
+      <w:numFmt w:val="bullet"/>
+      <w:lvlText w:val="o"/>
+      <w:lvlJc w:val="left"/>
+      <w:pPr>
+        <w:ind w:left="3600" w:hanging="360"/>
+      </w:pPr>
+      <w:rPr>
+        <w:rFonts w:ascii="Courier New" w:hAnsi="Courier New" w:cs="Courier New" w:hint="default"/>
+      </w:rPr>
+    </w:lvl>
+    <w:lvl w:ilvl="5" w:tplc="040C0005" w:tentative="1">
+      <w:start w:val="1"/>
+      <w:numFmt w:val="bullet"/>
+      <w:lvlText w:val=""/>
+      <w:lvlJc w:val="left"/>
+      <w:pPr>
+        <w:ind w:left="4320" w:hanging="360"/>
+      </w:pPr>
+      <w:rPr>
+        <w:rFonts w:ascii="Wingdings" w:hAnsi="Wingdings" w:hint="default"/>
+      </w:rPr>
+    </w:lvl>
+    <w:lvl w:ilvl="6" w:tplc="040C0001" w:tentative="1">
+      <w:start w:val="1"/>
+      <w:numFmt w:val="bullet"/>
+      <w:lvlText w:val=""/>
+      <w:lvlJc w:val="left"/>
+      <w:pPr>
+        <w:ind w:left="5040" w:hanging="360"/>
+      </w:pPr>
+      <w:rPr>
+        <w:rFonts w:ascii="Symbol" w:hAnsi="Symbol" w:hint="default"/>
+      </w:rPr>
+    </w:lvl>
+    <w:lvl w:ilvl="7" w:tplc="040C0003" w:tentative="1">
+      <w:start w:val="1"/>
+      <w:numFmt w:val="bullet"/>
+      <w:lvlText w:val="o"/>
+      <w:lvlJc w:val="left"/>
+      <w:pPr>
+        <w:ind w:left="5760" w:hanging="360"/>
+      </w:pPr>
+      <w:rPr>
+        <w:rFonts w:ascii="Courier New" w:hAnsi="Courier New" w:cs="Courier New" w:hint="default"/>
+      </w:rPr>
+    </w:lvl>
+    <w:lvl w:ilvl="8" w:tplc="040C0005" w:tentative="1">
+      <w:start w:val="1"/>
+      <w:numFmt w:val="bullet"/>
+      <w:lvlText w:val=""/>
+      <w:lvlJc w:val="left"/>
+      <w:pPr>
+        <w:ind w:left="6480" w:hanging="360"/>
+      </w:pPr>
+      <w:rPr>
+        <w:rFonts w:ascii="Wingdings" w:hAnsi="Wingdings" w:hint="default"/>
+      </w:rPr>
+    </w:lvl>
+  </w:abstractNum>
+  <w:abstractNum w:abstractNumId="3" w15:restartNumberingAfterBreak="0">
+    <w:nsid w:val="34490A78"/>
+    <w:multiLevelType w:val="hybridMultilevel"/>
+    <w:tmpl w:val="6FC44EC4"/>
+    <w:lvl w:ilvl="0" w:tplc="A66042D0">
+      <w:numFmt w:val="bullet"/>
+      <w:lvlText w:val="-"/>
+      <w:lvlJc w:val="left"/>
+      <w:pPr>
+        <w:ind w:left="720" w:hanging="360"/>
+      </w:pPr>
+      <w:rPr>
+        <w:rFonts w:ascii="Calibri" w:eastAsiaTheme="minorHAnsi" w:hAnsi="Calibri" w:cs="Calibri" w:hint="default"/>
+        <w:u w:val="single"/>
       </w:rPr>
     </w:lvl>
     <w:lvl w:ilvl="1" w:tplc="040C0003" w:tentative="1">
@@ -1581,6 +1936,12 @@
     <w:abstractNumId w:val="0"/>
   </w:num>
   <w:num w:numId="2">
+    <w:abstractNumId w:val="2"/>
+  </w:num>
+  <w:num w:numId="3">
+    <w:abstractNumId w:val="3"/>
+  </w:num>
+  <w:num w:numId="4">
     <w:abstractNumId w:val="1"/>
   </w:num>
 </w:numbering>

</xml_diff>

<commit_message>
Stabilisation des ajouts, ajout rapport de sprint et conception (v7.0)
</commit_message>
<xml_diff>
--- a/conception/compte_rendu_sprint_3.docx
+++ b/conception/compte_rendu_sprint_3.docx
@@ -87,6 +87,7 @@
           <w:u w:val="single"/>
         </w:rPr>
       </w:pPr>
+      <w:proofErr w:type="spellStart"/>
       <w:r>
         <w:rPr>
           <w:sz w:val="32"/>
@@ -95,15 +96,53 @@
         </w:rPr>
         <w:t>Backlog</w:t>
       </w:r>
-    </w:p>
-    <w:p>
-      <w:r>
-        <w:t>(Clément) - Refractor des liens entre les Character et MapBuilder</w:t>
-      </w:r>
-    </w:p>
-    <w:p>
-      <w:r>
-        <w:t xml:space="preserve">(Clément) - signaler erreur de map si nombre de passages != 0 ou !=2 </w:t>
+      <w:proofErr w:type="spellEnd"/>
+    </w:p>
+    <w:p>
+      <w:r>
+        <w:t xml:space="preserve">(Clément) - </w:t>
+      </w:r>
+      <w:proofErr w:type="spellStart"/>
+      <w:r>
+        <w:t>Refactor</w:t>
+      </w:r>
+      <w:proofErr w:type="spellEnd"/>
+      <w:r>
+        <w:t xml:space="preserve"> des liens entre les </w:t>
+      </w:r>
+      <w:proofErr w:type="spellStart"/>
+      <w:r>
+        <w:t>Character</w:t>
+      </w:r>
+      <w:proofErr w:type="spellEnd"/>
+      <w:r>
+        <w:t xml:space="preserve"> et </w:t>
+      </w:r>
+      <w:proofErr w:type="spellStart"/>
+      <w:r>
+        <w:t>MapBuilder</w:t>
+      </w:r>
+      <w:proofErr w:type="spellEnd"/>
+    </w:p>
+    <w:p>
+      <w:r>
+        <w:t xml:space="preserve">(Clément) - signaler erreur de </w:t>
+      </w:r>
+      <w:proofErr w:type="spellStart"/>
+      <w:r>
+        <w:t>map</w:t>
+      </w:r>
+      <w:proofErr w:type="spellEnd"/>
+      <w:r>
+        <w:t xml:space="preserve"> si nombre de passages</w:t>
+      </w:r>
+      <w:proofErr w:type="gramStart"/>
+      <w:r>
+        <w:t xml:space="preserve"> !=</w:t>
+      </w:r>
+      <w:proofErr w:type="gramEnd"/>
+      <w:r>
+        <w:t xml:space="preserve"> 0 ou !=2 </w:t>
       </w:r>
     </w:p>
     <w:p>
@@ -113,17 +152,37 @@
     </w:p>
     <w:p>
       <w:r>
-        <w:t xml:space="preserve">  (Clément)--&gt; orienter l'attaque</w:t>
-      </w:r>
-    </w:p>
-    <w:p>
-      <w:r>
-        <w:t>(Adèle)--&gt; attaque corps à corps perso</w:t>
-      </w:r>
-    </w:p>
-    <w:p>
-      <w:r>
-        <w:t xml:space="preserve">      --|&gt; verif : être sur une case adjacente</w:t>
+        <w:t xml:space="preserve">      (Clément) </w:t>
+      </w:r>
+      <w:r>
+        <w:sym w:font="Wingdings" w:char="F0E0"/>
+      </w:r>
+      <w:r>
+        <w:t xml:space="preserve"> orienter l'attaque</w:t>
+      </w:r>
+    </w:p>
+    <w:p>
+      <w:r>
+        <w:t xml:space="preserve">(Adèle) </w:t>
+      </w:r>
+      <w:r>
+        <w:sym w:font="Wingdings" w:char="F0E0"/>
+      </w:r>
+      <w:r>
+        <w:t xml:space="preserve"> attaque corps à corps perso</w:t>
+      </w:r>
+    </w:p>
+    <w:p>
+      <w:r>
+        <w:t xml:space="preserve">      --|&gt; </w:t>
+      </w:r>
+      <w:proofErr w:type="spellStart"/>
+      <w:r>
+        <w:t>verif</w:t>
+      </w:r>
+      <w:proofErr w:type="spellEnd"/>
+      <w:r>
+        <w:t xml:space="preserve"> : être sur une case adjacente</w:t>
       </w:r>
     </w:p>
     <w:p>
@@ -133,12 +192,34 @@
     </w:p>
     <w:p>
       <w:r>
-        <w:t xml:space="preserve">      (Adham) --|&gt; délai sur attaque : ajouter reload sur interface et dans le modèle</w:t>
-      </w:r>
-    </w:p>
-    <w:p>
-      <w:r>
-        <w:t xml:space="preserve">  (Adèle, Clément)--&gt; attaque distance perso</w:t>
+        <w:t xml:space="preserve">      (</w:t>
+      </w:r>
+      <w:proofErr w:type="spellStart"/>
+      <w:r>
+        <w:t>Adham</w:t>
+      </w:r>
+      <w:proofErr w:type="spellEnd"/>
+      <w:r>
+        <w:t xml:space="preserve">) --|&gt; délai sur attaque : ajouter </w:t>
+      </w:r>
+      <w:proofErr w:type="spellStart"/>
+      <w:r>
+        <w:t>reload</w:t>
+      </w:r>
+      <w:proofErr w:type="spellEnd"/>
+      <w:r>
+        <w:t xml:space="preserve"> sur interface et dans le modèle</w:t>
+      </w:r>
+    </w:p>
+    <w:p>
+      <w:r>
+        <w:t xml:space="preserve">(Adèle, Clément) </w:t>
+      </w:r>
+      <w:r>
+        <w:sym w:font="Wingdings" w:char="F0E0"/>
+      </w:r>
+      <w:r>
+        <w:t xml:space="preserve"> attaque distance perso</w:t>
       </w:r>
     </w:p>
     <w:p>
@@ -148,7 +229,13 @@
     </w:p>
     <w:p>
       <w:r>
-        <w:t xml:space="preserve">  (Raphaël) --&gt; dégât causé (par le monstre ou par le perso)</w:t>
+        <w:t xml:space="preserve">(Raphaël) </w:t>
+      </w:r>
+      <w:r>
+        <w:sym w:font="Wingdings" w:char="F0E0"/>
+      </w:r>
+      <w:r>
+        <w:t xml:space="preserve"> dégât causé (par le monstre ou par le perso)</w:t>
       </w:r>
     </w:p>
     <w:p>
@@ -163,7 +250,15 @@
     </w:p>
     <w:p>
       <w:r>
-        <w:t xml:space="preserve">      --|&gt; si vie perso = 0 : game over</w:t>
+        <w:t xml:space="preserve">      --|&gt; si vie perso = 0 : </w:t>
+      </w:r>
+      <w:proofErr w:type="spellStart"/>
+      <w:r>
+        <w:t>game</w:t>
+      </w:r>
+      <w:proofErr w:type="spellEnd"/>
+      <w:r>
+        <w:t xml:space="preserve"> over</w:t>
       </w:r>
     </w:p>
     <w:p>
@@ -173,12 +268,32 @@
     </w:p>
     <w:p>
       <w:r>
-        <w:t>(Adham) - niveaux multiples</w:t>
-      </w:r>
-    </w:p>
-    <w:p>
-      <w:r>
-        <w:t xml:space="preserve">  --&gt; 2 types de niveaux </w:t>
+        <w:t>(</w:t>
+      </w:r>
+      <w:proofErr w:type="spellStart"/>
+      <w:r>
+        <w:t>Adham</w:t>
+      </w:r>
+      <w:proofErr w:type="spellEnd"/>
+      <w:r>
+        <w:t xml:space="preserve">) </w:t>
+      </w:r>
+      <w:r>
+        <w:sym w:font="Wingdings" w:char="F0E0"/>
+      </w:r>
+      <w:r>
+        <w:t xml:space="preserve"> niveaux multiples</w:t>
+      </w:r>
+    </w:p>
+    <w:p>
+      <w:r>
+        <w:t xml:space="preserve">  </w:t>
+      </w:r>
+      <w:r>
+        <w:sym w:font="Wingdings" w:char="F0E0"/>
+      </w:r>
+      <w:r>
+        <w:t xml:space="preserve"> 2 types de niveaux </w:t>
       </w:r>
     </w:p>
     <w:p>
@@ -198,13 +313,48 @@
     </w:p>
     <w:p>
       <w:r>
-        <w:t xml:space="preserve">  (Raphaël) --&gt; Animation, PacmanGame, EffectMagic</w:t>
-      </w:r>
-    </w:p>
-    <w:p>
-      <w:r>
-        <w:t xml:space="preserve">  (Adèle) --&gt; Trap,  PacamanCharacter</w:t>
-      </w:r>
+        <w:t xml:space="preserve">       (Raphaël) </w:t>
+      </w:r>
+      <w:r>
+        <w:sym w:font="Wingdings" w:char="F0E0"/>
+      </w:r>
+      <w:r>
+        <w:t xml:space="preserve"> Animation, </w:t>
+      </w:r>
+      <w:proofErr w:type="spellStart"/>
+      <w:r>
+        <w:t>PacmanGame</w:t>
+      </w:r>
+      <w:proofErr w:type="spellEnd"/>
+      <w:r>
+        <w:t xml:space="preserve">, </w:t>
+      </w:r>
+      <w:proofErr w:type="spellStart"/>
+      <w:r>
+        <w:t>EffectMagic</w:t>
+      </w:r>
+      <w:proofErr w:type="spellEnd"/>
+    </w:p>
+    <w:p>
+      <w:r>
+        <w:t xml:space="preserve">       (Adèle) </w:t>
+      </w:r>
+      <w:r>
+        <w:sym w:font="Wingdings" w:char="F0E0"/>
+      </w:r>
+      <w:r>
+        <w:t xml:space="preserve"> </w:t>
+      </w:r>
+      <w:proofErr w:type="gramStart"/>
+      <w:r>
+        <w:t xml:space="preserve">Trap,  </w:t>
+      </w:r>
+      <w:proofErr w:type="spellStart"/>
+      <w:r>
+        <w:t>PacamanCharacter</w:t>
+      </w:r>
+      <w:proofErr w:type="spellEnd"/>
+      <w:proofErr w:type="gramEnd"/>
       <w:r>
         <w:br/>
       </w:r>
@@ -233,21 +383,60 @@
           <w:u w:val="single"/>
         </w:rPr>
         <w:lastRenderedPageBreak/>
-        <w:t xml:space="preserve">Sprint review sprint </w:t>
-      </w:r>
+        <w:t xml:space="preserve">Sprint </w:t>
+      </w:r>
+      <w:proofErr w:type="spellStart"/>
       <w:r>
         <w:rPr>
           <w:sz w:val="32"/>
           <w:szCs w:val="32"/>
           <w:u w:val="single"/>
         </w:rPr>
+        <w:t>review</w:t>
+      </w:r>
+      <w:proofErr w:type="spellEnd"/>
+      <w:r>
+        <w:rPr>
+          <w:sz w:val="32"/>
+          <w:szCs w:val="32"/>
+          <w:u w:val="single"/>
+        </w:rPr>
+        <w:t xml:space="preserve"> sprint </w:t>
+      </w:r>
+      <w:r>
+        <w:rPr>
+          <w:sz w:val="32"/>
+          <w:szCs w:val="32"/>
+          <w:u w:val="single"/>
+        </w:rPr>
         <w:t>3</w:t>
       </w:r>
     </w:p>
     <w:p>
       <w:r>
-        <w:t>(Clément) - Refractor des liens entre les Character et MapBuilder</w:t>
-      </w:r>
+        <w:t xml:space="preserve">(Clément) - </w:t>
+      </w:r>
+      <w:proofErr w:type="spellStart"/>
+      <w:r>
+        <w:t>Refactor</w:t>
+      </w:r>
+      <w:proofErr w:type="spellEnd"/>
+      <w:r>
+        <w:t xml:space="preserve"> des liens entre les </w:t>
+      </w:r>
+      <w:proofErr w:type="spellStart"/>
+      <w:r>
+        <w:t>Character</w:t>
+      </w:r>
+      <w:proofErr w:type="spellEnd"/>
+      <w:r>
+        <w:t xml:space="preserve"> et </w:t>
+      </w:r>
+      <w:proofErr w:type="spellStart"/>
+      <w:r>
+        <w:t>MapBuilder</w:t>
+      </w:r>
+      <w:proofErr w:type="spellEnd"/>
       <w:r>
         <w:t xml:space="preserve"> </w:t>
       </w:r>
@@ -261,10 +450,23 @@
     </w:p>
     <w:p>
       <w:r>
-        <w:t xml:space="preserve">(Clément) - signaler erreur de map si nombre de passages != 0 ou !=2 </w:t>
-      </w:r>
-      <w:r>
-        <w:t xml:space="preserve"> </w:t>
+        <w:t xml:space="preserve">(Clément) - signaler erreur de </w:t>
+      </w:r>
+      <w:proofErr w:type="spellStart"/>
+      <w:r>
+        <w:t>map</w:t>
+      </w:r>
+      <w:proofErr w:type="spellEnd"/>
+      <w:r>
+        <w:t xml:space="preserve"> si nombre de passages</w:t>
+      </w:r>
+      <w:proofErr w:type="gramStart"/>
+      <w:r>
+        <w:t xml:space="preserve"> !=</w:t>
+      </w:r>
+      <w:proofErr w:type="gramEnd"/>
+      <w:r>
+        <w:t xml:space="preserve"> 0 ou !=2  </w:t>
       </w:r>
       <w:r>
         <w:rPr>
@@ -281,10 +483,7 @@
     </w:p>
     <w:p>
       <w:r>
-        <w:t xml:space="preserve">  (Clément)--&gt; orienter l'attaque</w:t>
-      </w:r>
-      <w:r>
-        <w:t xml:space="preserve"> </w:t>
+        <w:t xml:space="preserve">  (Clément)--&gt; orienter l'attaque </w:t>
       </w:r>
       <w:r>
         <w:rPr>
@@ -296,10 +495,7 @@
     </w:p>
     <w:p>
       <w:r>
-        <w:t>(Adèle)--&gt; attaque corps à corps perso</w:t>
-      </w:r>
-      <w:r>
-        <w:t xml:space="preserve"> </w:t>
+        <w:t xml:space="preserve">(Adèle)--&gt; attaque corps à corps perso </w:t>
       </w:r>
       <w:r>
         <w:rPr>
@@ -311,7 +507,15 @@
     </w:p>
     <w:p>
       <w:r>
-        <w:t xml:space="preserve">      --|&gt; verif : être sur une case adjacente</w:t>
+        <w:t xml:space="preserve">      --|&gt; </w:t>
+      </w:r>
+      <w:proofErr w:type="spellStart"/>
+      <w:r>
+        <w:t>verif</w:t>
+      </w:r>
+      <w:proofErr w:type="spellEnd"/>
+      <w:r>
+        <w:t xml:space="preserve"> : être sur une case adjacente</w:t>
       </w:r>
     </w:p>
     <w:p>
@@ -321,10 +525,23 @@
     </w:p>
     <w:p>
       <w:r>
-        <w:t xml:space="preserve">      (Adham) --|&gt; délai sur attaque : ajouter reload sur interface et dans le modèle</w:t>
-      </w:r>
-      <w:r>
-        <w:t xml:space="preserve"> </w:t>
+        <w:t xml:space="preserve">      (</w:t>
+      </w:r>
+      <w:proofErr w:type="spellStart"/>
+      <w:r>
+        <w:t>Adham</w:t>
+      </w:r>
+      <w:proofErr w:type="spellEnd"/>
+      <w:r>
+        <w:t xml:space="preserve">) --|&gt; délai sur attaque : ajouter </w:t>
+      </w:r>
+      <w:proofErr w:type="spellStart"/>
+      <w:r>
+        <w:t>reload</w:t>
+      </w:r>
+      <w:proofErr w:type="spellEnd"/>
+      <w:r>
+        <w:t xml:space="preserve"> sur interface et dans le modèle </w:t>
       </w:r>
       <w:r>
         <w:rPr>
@@ -336,10 +553,15 @@
     </w:p>
     <w:p>
       <w:r>
-        <w:t xml:space="preserve">  (Adèle, Clément)--&gt; attaque distance perso</w:t>
-      </w:r>
-      <w:r>
-        <w:t xml:space="preserve"> </w:t>
+        <w:t xml:space="preserve">  (Adèle, </w:t>
+      </w:r>
+      <w:proofErr w:type="gramStart"/>
+      <w:r>
+        <w:t>Clément)--</w:t>
+      </w:r>
+      <w:proofErr w:type="gramEnd"/>
+      <w:r>
+        <w:t xml:space="preserve">&gt; attaque distance perso </w:t>
       </w:r>
       <w:r>
         <w:rPr>
@@ -356,10 +578,7 @@
     </w:p>
     <w:p>
       <w:r>
-        <w:t xml:space="preserve">  (Raphaël) --&gt; dégât causé (par le monstre ou par le perso)</w:t>
-      </w:r>
-      <w:r>
-        <w:t xml:space="preserve"> </w:t>
+        <w:t xml:space="preserve">  (Raphaël) --&gt; dégât causé (par le monstre ou par le perso) </w:t>
       </w:r>
       <w:r>
         <w:rPr>
@@ -381,7 +600,15 @@
     </w:p>
     <w:p>
       <w:r>
-        <w:t xml:space="preserve">      --|&gt; si vie perso = 0 : game over</w:t>
+        <w:t xml:space="preserve">      --|&gt; si vie perso = 0 : </w:t>
+      </w:r>
+      <w:proofErr w:type="spellStart"/>
+      <w:r>
+        <w:t>game</w:t>
+      </w:r>
+      <w:proofErr w:type="spellEnd"/>
+      <w:r>
+        <w:t xml:space="preserve"> over</w:t>
       </w:r>
     </w:p>
     <w:p>
@@ -391,10 +618,15 @@
     </w:p>
     <w:p>
       <w:r>
-        <w:t>(Adham) - niveaux multiples</w:t>
-      </w:r>
-      <w:r>
-        <w:t xml:space="preserve"> </w:t>
+        <w:t>(</w:t>
+      </w:r>
+      <w:proofErr w:type="spellStart"/>
+      <w:r>
+        <w:t>Adham</w:t>
+      </w:r>
+      <w:proofErr w:type="spellEnd"/>
+      <w:r>
+        <w:t xml:space="preserve">) - niveaux multiples </w:t>
       </w:r>
       <w:r>
         <w:rPr>
@@ -421,10 +653,7 @@
     </w:p>
     <w:p>
       <w:r>
-        <w:t>- Revoir tests</w:t>
-      </w:r>
-      <w:r>
-        <w:t xml:space="preserve"> </w:t>
+        <w:t xml:space="preserve">- Revoir tests </w:t>
       </w:r>
       <w:r>
         <w:rPr>
@@ -446,8 +675,21 @@
     </w:p>
     <w:p>
       <w:r>
-        <w:t xml:space="preserve">  (Raphaël) --&gt; Animation, PacmanGame, EffectMagic</w:t>
-      </w:r>
+        <w:t xml:space="preserve">  (Raphaël) --&gt; Animation, </w:t>
+      </w:r>
+      <w:proofErr w:type="spellStart"/>
+      <w:r>
+        <w:t>PacmanGame</w:t>
+      </w:r>
+      <w:proofErr w:type="spellEnd"/>
+      <w:r>
+        <w:t xml:space="preserve">, </w:t>
+      </w:r>
+      <w:proofErr w:type="spellStart"/>
+      <w:r>
+        <w:t>EffectMagic</w:t>
+      </w:r>
+      <w:proofErr w:type="spellEnd"/>
       <w:r>
         <w:t xml:space="preserve"> </w:t>
       </w:r>
@@ -457,8 +699,13 @@
         <w:ind w:left="708" w:hanging="708"/>
       </w:pPr>
       <w:r>
-        <w:t xml:space="preserve">  (Adèle) --&gt; Trap,  PacamanCharacter</w:t>
-      </w:r>
+        <w:t xml:space="preserve">  (Adèle) --&gt; Trap, </w:t>
+      </w:r>
+      <w:proofErr w:type="spellStart"/>
+      <w:r>
+        <w:t>PacmanCharacter</w:t>
+      </w:r>
+      <w:proofErr w:type="spellEnd"/>
       <w:r>
         <w:t xml:space="preserve"> </w:t>
       </w:r>
@@ -477,19 +724,56 @@
     </w:p>
     <w:p>
       <w:pPr>
-        <w:pStyle w:val="Titre2"/>
-        <w:rPr>
+        <w:spacing w:after="160" w:line="259" w:lineRule="auto"/>
+        <w:rPr>
+          <w:rFonts w:asciiTheme="majorHAnsi" w:eastAsiaTheme="majorEastAsia" w:hAnsiTheme="majorHAnsi" w:cstheme="majorBidi"/>
+          <w:color w:val="2F5496" w:themeColor="accent1" w:themeShade="BF"/>
           <w:sz w:val="32"/>
           <w:szCs w:val="32"/>
           <w:u w:val="single"/>
         </w:rPr>
       </w:pPr>
-      <w:r>
-        <w:rPr>
+    </w:p>
+    <w:p>
+      <w:pPr>
+        <w:spacing w:after="160" w:line="259" w:lineRule="auto"/>
+        <w:rPr>
+          <w:rFonts w:asciiTheme="majorHAnsi" w:eastAsiaTheme="majorEastAsia" w:hAnsiTheme="majorHAnsi" w:cstheme="majorBidi"/>
+          <w:color w:val="2F5496" w:themeColor="accent1" w:themeShade="BF"/>
           <w:sz w:val="32"/>
           <w:szCs w:val="32"/>
           <w:u w:val="single"/>
         </w:rPr>
+      </w:pPr>
+    </w:p>
+    <w:p>
+      <w:pPr>
+        <w:spacing w:after="160" w:line="259" w:lineRule="auto"/>
+        <w:rPr>
+          <w:rFonts w:asciiTheme="majorHAnsi" w:eastAsiaTheme="majorEastAsia" w:hAnsiTheme="majorHAnsi" w:cstheme="majorBidi"/>
+          <w:color w:val="2F5496" w:themeColor="accent1" w:themeShade="BF"/>
+          <w:sz w:val="32"/>
+          <w:szCs w:val="32"/>
+          <w:u w:val="single"/>
+        </w:rPr>
+      </w:pPr>
+    </w:p>
+    <w:p>
+      <w:pPr>
+        <w:pStyle w:val="Titre2"/>
+        <w:rPr>
+          <w:sz w:val="32"/>
+          <w:szCs w:val="32"/>
+          <w:u w:val="single"/>
+        </w:rPr>
+      </w:pPr>
+      <w:r>
+        <w:rPr>
+          <w:sz w:val="32"/>
+          <w:szCs w:val="32"/>
+          <w:u w:val="single"/>
+        </w:rPr>
+        <w:lastRenderedPageBreak/>
         <w:t>Sprint rétrospective</w:t>
       </w:r>
     </w:p>
@@ -523,7 +807,7 @@
         <w:jc w:val="both"/>
       </w:pPr>
       <w:r>
-        <w:t>Récupération de fichiers non testés qui ont dû être corrigés après l’heure prévue de mise en commun.</w:t>
+        <w:t>Récupération de fichiers non testés qui ont dû être corrigés après l’heure prévue de mise en commun ;</w:t>
       </w:r>
     </w:p>
     <w:p>
@@ -542,6 +826,11 @@
     <w:p>
       <w:pPr>
         <w:jc w:val="both"/>
+      </w:pPr>
+    </w:p>
+    <w:p>
+      <w:pPr>
+        <w:jc w:val="both"/>
         <w:rPr>
           <w:u w:val="single"/>
         </w:rPr>
@@ -572,8 +861,7 @@
         </w:rPr>
       </w:pPr>
       <w:r>
-        <w:lastRenderedPageBreak/>
-        <w:t>Les fonctionnalités à implanter étaient plus simples à implanter donc elles ton été plus rapides à développer</w:t>
+        <w:t>Les fonctionnalités à implanter étaient plus simples à implanter donc elles ont été plus rapides à développer ;</w:t>
       </w:r>
     </w:p>
     <w:p>
@@ -589,7 +877,7 @@
         </w:rPr>
       </w:pPr>
       <w:r>
-        <w:t>La projet était stable à la sortie du sprint 2, ce qui nous a permis d’avoir une base stable pour implanter les fonctionnalités de ce sprint et être plus efficaces.</w:t>
+        <w:t>Le projet était stable à la sortie du sprint 2, ce qui nous a permis d’avoir une base stable pour implanter les fonctionnalités de ce sprint et être plus efficaces ;</w:t>
       </w:r>
     </w:p>
     <w:p>
@@ -610,6 +898,15 @@
     </w:p>
     <w:p>
       <w:pPr>
+        <w:pStyle w:val="Paragraphedeliste"/>
+        <w:jc w:val="both"/>
+        <w:rPr>
+          <w:u w:val="single"/>
+        </w:rPr>
+      </w:pPr>
+    </w:p>
+    <w:p>
+      <w:pPr>
         <w:jc w:val="both"/>
         <w:rPr>
           <w:u w:val="single"/>
@@ -674,7 +971,7 @@
         <w:jc w:val="both"/>
       </w:pPr>
       <w:r>
-        <w:t>Détailler très précisément comment faire certaines fonctionnalités pour être sûre que la personne qui la développe ne rende le projet non évolutif, ou incompatible avec certaines parties du projet.</w:t>
+        <w:t>Détailler très précisément comment faire certaines fonctionnalités pour être sûre que la personne qui la développe ne rende le projet non évolutif, ou incompatible avec certaines parties du projet ;</w:t>
       </w:r>
     </w:p>
     <w:p>
@@ -708,7 +1005,14 @@
     <w:p/>
     <w:p>
       <w:r>
-        <w:t>Note : la revue des tests n’a pas été faite sur ce sprint, nous avons préféré garder cette tâche pour la stabilisation du projet. Les tests présents sont fonctionnels mais ne sont pas en adéquation avec ce que nous avons pu apprendre en cours. Il paraissait préférable de tous les corriger sur un même sprint que de les modifier de manière éparse.</w:t>
+        <w:rPr>
+          <w:b/>
+          <w:bCs/>
+        </w:rPr>
+        <w:t>Note :</w:t>
+      </w:r>
+      <w:r>
+        <w:t xml:space="preserve"> la revue des tests n’a pas été faite sur ce sprint, nous avons préféré garder cette tâche pour la stabilisation du projet. Les tests présents sont fonctionnels mais ne sont pas en adéquation avec ce que nous avons pu apprendre en cours. Il paraissait préférable de tous les corriger sur un même sprint que de les modifier de manière éparse.</w:t>
       </w:r>
     </w:p>
     <w:p>
@@ -720,76 +1024,22 @@
       </w:pPr>
       <w:r>
         <w:rPr>
-          <w:u w:val="single"/>
+          <w:noProof/>
         </w:rPr>
         <w:lastRenderedPageBreak/>
-        <w:t>Conception</w:t>
-      </w:r>
-    </w:p>
-    <w:p>
-      <w:r>
-        <w:rPr>
-          <w:noProof/>
-        </w:rPr>
-        <w:drawing>
-          <wp:inline distT="0" distB="0" distL="0" distR="0" wp14:anchorId="62452202" wp14:editId="2827CB64">
-            <wp:extent cx="5359371" cy="5486400"/>
-            <wp:effectExtent l="0" t="0" r="635" b="0"/>
-            <wp:docPr id="15" name="Image 15"/>
-            <wp:cNvGraphicFramePr>
-              <a:graphicFrameLocks xmlns:a="http://schemas.openxmlformats.org/drawingml/2006/main" noChangeAspect="1"/>
-            </wp:cNvGraphicFramePr>
-            <a:graphic xmlns:a="http://schemas.openxmlformats.org/drawingml/2006/main">
-              <a:graphicData uri="http://schemas.openxmlformats.org/drawingml/2006/picture">
-                <pic:pic xmlns:pic="http://schemas.openxmlformats.org/drawingml/2006/picture">
-                  <pic:nvPicPr>
-                    <pic:cNvPr id="15" name="Image 15"/>
-                    <pic:cNvPicPr/>
-                  </pic:nvPicPr>
-                  <pic:blipFill>
-                    <a:blip r:embed="rId5">
-                      <a:extLst>
-                        <a:ext uri="{28A0092B-C50C-407E-A947-70E740481C1C}">
-                          <a14:useLocalDpi xmlns:a14="http://schemas.microsoft.com/office/drawing/2010/main" val="0"/>
-                        </a:ext>
-                      </a:extLst>
-                    </a:blip>
-                    <a:stretch>
-                      <a:fillRect/>
-                    </a:stretch>
-                  </pic:blipFill>
-                  <pic:spPr>
-                    <a:xfrm>
-                      <a:off x="0" y="0"/>
-                      <a:ext cx="5406630" cy="5534779"/>
-                    </a:xfrm>
-                    <a:prstGeom prst="rect">
-                      <a:avLst/>
-                    </a:prstGeom>
-                  </pic:spPr>
-                </pic:pic>
-              </a:graphicData>
-            </a:graphic>
-          </wp:inline>
-        </w:drawing>
-      </w:r>
-      <w:r>
-        <w:rPr>
-          <w:noProof/>
-        </w:rPr>
         <mc:AlternateContent>
           <mc:Choice Requires="wpg">
             <w:drawing>
-              <wp:anchor distT="45720" distB="45720" distL="182880" distR="182880" simplePos="0" relativeHeight="251675648" behindDoc="0" locked="0" layoutInCell="1" allowOverlap="1" wp14:anchorId="14294D4D" wp14:editId="084AB598">
+              <wp:anchor distT="45720" distB="45720" distL="182880" distR="182880" simplePos="0" relativeHeight="251660288" behindDoc="0" locked="0" layoutInCell="1" allowOverlap="1" wp14:anchorId="1ADD8C68" wp14:editId="406028C7">
                 <wp:simplePos x="0" y="0"/>
                 <wp:positionH relativeFrom="margin">
-                  <wp:posOffset>6297635</wp:posOffset>
+                  <wp:posOffset>6112238</wp:posOffset>
                 </wp:positionH>
                 <wp:positionV relativeFrom="margin">
-                  <wp:posOffset>789985</wp:posOffset>
+                  <wp:align>top</wp:align>
                 </wp:positionV>
-                <wp:extent cx="2710815" cy="574675"/>
-                <wp:effectExtent l="0" t="0" r="0" b="0"/>
+                <wp:extent cx="2710815" cy="881380"/>
+                <wp:effectExtent l="0" t="0" r="0" b="13970"/>
                 <wp:wrapSquare wrapText="bothSides"/>
                 <wp:docPr id="7" name="Groupe 7"/>
                 <wp:cNvGraphicFramePr/>
@@ -800,9 +1050,9 @@
                       <wpg:grpSpPr>
                         <a:xfrm>
                           <a:off x="0" y="0"/>
-                          <a:ext cx="2710815" cy="574675"/>
+                          <a:ext cx="2710815" cy="881743"/>
                           <a:chOff x="0" y="0"/>
-                          <a:chExt cx="3567448" cy="660121"/>
+                          <a:chExt cx="3567448" cy="1012846"/>
                         </a:xfrm>
                       </wpg:grpSpPr>
                       <wps:wsp>
@@ -864,8 +1114,8 @@
                         <wps:cNvSpPr txBox="1"/>
                         <wps:spPr>
                           <a:xfrm>
-                            <a:off x="0" y="252696"/>
-                            <a:ext cx="3567448" cy="407425"/>
+                            <a:off x="0" y="252695"/>
+                            <a:ext cx="3567448" cy="760151"/>
                           </a:xfrm>
                           <a:prstGeom prst="rect">
                             <a:avLst/>
@@ -908,16 +1158,7 @@
                                   <w:sz w:val="36"/>
                                   <w:szCs w:val="36"/>
                                 </w:rPr>
-                                <w:t xml:space="preserve">gestion des </w:t>
-                              </w:r>
-                              <w:r>
-                                <w:rPr>
-                                  <w:caps/>
-                                  <w:color w:val="4472C4" w:themeColor="accent1"/>
-                                  <w:sz w:val="36"/>
-                                  <w:szCs w:val="36"/>
-                                </w:rPr>
-                                <w:t>STRatégies</w:t>
+                                <w:t>gestion des ATTAQUES (PACMAN)</w:t>
                               </w:r>
                             </w:p>
                           </w:txbxContent>
@@ -943,7 +1184,7 @@
           </mc:Choice>
           <mc:Fallback>
             <w:pict>
-              <v:group w14:anchorId="14294D4D" id="Groupe 7" o:spid="_x0000_s1026" style="position:absolute;margin-left:495.9pt;margin-top:62.2pt;width:213.45pt;height:45.25pt;z-index:251675648;mso-wrap-distance-left:14.4pt;mso-wrap-distance-top:3.6pt;mso-wrap-distance-right:14.4pt;mso-wrap-distance-bottom:3.6pt;mso-position-horizontal-relative:margin;mso-position-vertical-relative:margin;mso-width-relative:margin;mso-height-relative:margin" coordsize="35674,6601" o:gfxdata="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">
+              <v:group w14:anchorId="1ADD8C68" id="Groupe 7" o:spid="_x0000_s1026" style="position:absolute;margin-left:481.3pt;margin-top:0;width:213.45pt;height:69.4pt;z-index:251660288;mso-wrap-distance-left:14.4pt;mso-wrap-distance-top:3.6pt;mso-wrap-distance-right:14.4pt;mso-wrap-distance-bottom:3.6pt;mso-position-horizontal-relative:margin;mso-position-vertical:top;mso-position-vertical-relative:margin;mso-width-relative:margin;mso-height-relative:margin" coordsize="35674,10128" o:gfxdata="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">
                 <v:rect id="Rectangle 8" o:spid="_x0000_s1027" style="position:absolute;width:35674;height:2706;visibility:visible;mso-wrap-style:square;v-text-anchor:middle" o:gfxdata="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" fillcolor="#4472c4 [3204]" stroked="f" strokeweight="1pt">
                   <v:textbox>
                     <w:txbxContent>
@@ -963,7 +1204,7 @@
                   <v:stroke joinstyle="miter"/>
                   <v:path gradientshapeok="t" o:connecttype="rect"/>
                 </v:shapetype>
-                <v:shape id="Zone de texte 9" o:spid="_x0000_s1028" type="#_x0000_t202" style="position:absolute;top:2526;width:35674;height:4075;visibility:visible;mso-wrap-style:square;v-text-anchor:top" o:gfxdata="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" filled="f" stroked="f" strokeweight=".5pt">
+                <v:shape id="Zone de texte 9" o:spid="_x0000_s1028" type="#_x0000_t202" style="position:absolute;top:2526;width:35674;height:7602;visibility:visible;mso-wrap-style:square;v-text-anchor:top" o:gfxdata="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" filled="f" stroked="f" strokeweight=".5pt">
                   <v:textbox inset=",7.2pt,,0">
                     <w:txbxContent>
                       <w:p>
@@ -982,16 +1223,7 @@
                             <w:sz w:val="36"/>
                             <w:szCs w:val="36"/>
                           </w:rPr>
-                          <w:t xml:space="preserve">gestion des </w:t>
-                        </w:r>
-                        <w:r>
-                          <w:rPr>
-                            <w:caps/>
-                            <w:color w:val="4472C4" w:themeColor="accent1"/>
-                            <w:sz w:val="36"/>
-                            <w:szCs w:val="36"/>
-                          </w:rPr>
-                          <w:t>STRatégies</w:t>
+                          <w:t>gestion des ATTAQUES (PACMAN)</w:t>
                         </w:r>
                       </w:p>
                     </w:txbxContent>
@@ -1005,12 +1237,73 @@
       </w:r>
       <w:r>
         <w:rPr>
+          <w:u w:val="single"/>
+        </w:rPr>
+        <w:t>Conception</w:t>
+      </w:r>
+    </w:p>
+    <w:p>
+      <w:r>
+        <w:rPr>
+          <w:noProof/>
+        </w:rPr>
+        <w:drawing>
+          <wp:inline distT="0" distB="0" distL="0" distR="0" wp14:anchorId="44094092" wp14:editId="31FEF88E">
+            <wp:extent cx="7734300" cy="3550898"/>
+            <wp:effectExtent l="0" t="0" r="0" b="0"/>
+            <wp:docPr id="1" name="Image 1"/>
+            <wp:cNvGraphicFramePr>
+              <a:graphicFrameLocks xmlns:a="http://schemas.openxmlformats.org/drawingml/2006/main" noChangeAspect="1"/>
+            </wp:cNvGraphicFramePr>
+            <a:graphic xmlns:a="http://schemas.openxmlformats.org/drawingml/2006/main">
+              <a:graphicData uri="http://schemas.openxmlformats.org/drawingml/2006/picture">
+                <pic:pic xmlns:pic="http://schemas.openxmlformats.org/drawingml/2006/picture">
+                  <pic:nvPicPr>
+                    <pic:cNvPr id="0" name="Picture 1"/>
+                    <pic:cNvPicPr>
+                      <a:picLocks noChangeAspect="1" noChangeArrowheads="1"/>
+                    </pic:cNvPicPr>
+                  </pic:nvPicPr>
+                  <pic:blipFill>
+                    <a:blip r:embed="rId5">
+                      <a:extLst>
+                        <a:ext uri="{28A0092B-C50C-407E-A947-70E740481C1C}">
+                          <a14:useLocalDpi xmlns:a14="http://schemas.microsoft.com/office/drawing/2010/main" val="0"/>
+                        </a:ext>
+                      </a:extLst>
+                    </a:blip>
+                    <a:srcRect/>
+                    <a:stretch>
+                      <a:fillRect/>
+                    </a:stretch>
+                  </pic:blipFill>
+                  <pic:spPr bwMode="auto">
+                    <a:xfrm>
+                      <a:off x="0" y="0"/>
+                      <a:ext cx="7801633" cy="3581811"/>
+                    </a:xfrm>
+                    <a:prstGeom prst="rect">
+                      <a:avLst/>
+                    </a:prstGeom>
+                    <a:noFill/>
+                    <a:ln>
+                      <a:noFill/>
+                    </a:ln>
+                  </pic:spPr>
+                </pic:pic>
+              </a:graphicData>
+            </a:graphic>
+          </wp:inline>
+        </w:drawing>
+      </w:r>
+      <w:r>
+        <w:rPr>
           <w:noProof/>
         </w:rPr>
         <mc:AlternateContent>
           <mc:Choice Requires="wpg">
             <w:drawing>
-              <wp:anchor distT="45720" distB="45720" distL="182880" distR="182880" simplePos="0" relativeHeight="251664384" behindDoc="0" locked="0" layoutInCell="1" allowOverlap="1" wp14:anchorId="3550018C" wp14:editId="77C94689">
+              <wp:anchor distT="45720" distB="45720" distL="182880" distR="182880" simplePos="0" relativeHeight="251659264" behindDoc="0" locked="0" layoutInCell="1" allowOverlap="1" wp14:anchorId="1D923F6C" wp14:editId="0E97D1ED">
                 <wp:simplePos x="0" y="0"/>
                 <wp:positionH relativeFrom="margin">
                   <wp:posOffset>2762250</wp:posOffset>
@@ -1164,7 +1457,7 @@
           </mc:Choice>
           <mc:Fallback>
             <w:pict>
-              <v:group w14:anchorId="3550018C" id="Groupe 4" o:spid="_x0000_s1029" style="position:absolute;margin-left:217.5pt;margin-top:591pt;width:262.5pt;height:43.5pt;z-index:251664384;mso-wrap-distance-left:14.4pt;mso-wrap-distance-top:3.6pt;mso-wrap-distance-right:14.4pt;mso-wrap-distance-bottom:3.6pt;mso-position-horizontal-relative:margin;mso-position-vertical-relative:margin;mso-width-relative:margin;mso-height-relative:margin" coordsize="35674,6601" o:gfxdata="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">
+              <v:group w14:anchorId="1D923F6C" id="Groupe 4" o:spid="_x0000_s1029" style="position:absolute;margin-left:217.5pt;margin-top:591pt;width:262.5pt;height:43.5pt;z-index:251659264;mso-wrap-distance-left:14.4pt;mso-wrap-distance-top:3.6pt;mso-wrap-distance-right:14.4pt;mso-wrap-distance-bottom:3.6pt;mso-position-horizontal-relative:margin;mso-position-vertical-relative:margin;mso-width-relative:margin;mso-height-relative:margin" coordsize="35674,6601" o:gfxdata="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">
                 <v:rect id="Rectangle 5" o:spid="_x0000_s1030" style="position:absolute;width:35674;height:2706;visibility:visible;mso-wrap-style:square;v-text-anchor:middle" o:gfxdata="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" fillcolor="#4472c4 [3204]" stroked="f" strokeweight="1pt">
                   <v:textbox>
                     <w:txbxContent>
@@ -1212,25 +1505,243 @@
         </mc:AlternateContent>
       </w:r>
     </w:p>
+    <w:p/>
+    <w:p/>
+    <w:p/>
+    <w:p/>
+    <w:p/>
+    <w:p/>
     <w:p>
       <w:r>
         <w:rPr>
           <w:noProof/>
         </w:rPr>
         <w:lastRenderedPageBreak/>
+        <w:drawing>
+          <wp:anchor distT="0" distB="0" distL="114300" distR="114300" simplePos="0" relativeHeight="251662336" behindDoc="0" locked="0" layoutInCell="1" allowOverlap="1" wp14:anchorId="715D33B5" wp14:editId="1F9592F4">
+            <wp:simplePos x="0" y="0"/>
+            <wp:positionH relativeFrom="column">
+              <wp:posOffset>-367030</wp:posOffset>
+            </wp:positionH>
+            <wp:positionV relativeFrom="paragraph">
+              <wp:posOffset>-376555</wp:posOffset>
+            </wp:positionV>
+            <wp:extent cx="8098155" cy="6773545"/>
+            <wp:effectExtent l="0" t="0" r="0" b="8255"/>
+            <wp:wrapNone/>
+            <wp:docPr id="10" name="Image 10"/>
+            <wp:cNvGraphicFramePr>
+              <a:graphicFrameLocks xmlns:a="http://schemas.openxmlformats.org/drawingml/2006/main" noChangeAspect="1"/>
+            </wp:cNvGraphicFramePr>
+            <a:graphic xmlns:a="http://schemas.openxmlformats.org/drawingml/2006/main">
+              <a:graphicData uri="http://schemas.openxmlformats.org/drawingml/2006/picture">
+                <pic:pic xmlns:pic="http://schemas.openxmlformats.org/drawingml/2006/picture">
+                  <pic:nvPicPr>
+                    <pic:cNvPr id="10" name="Image 10"/>
+                    <pic:cNvPicPr>
+                      <a:picLocks noChangeAspect="1" noChangeArrowheads="1"/>
+                    </pic:cNvPicPr>
+                  </pic:nvPicPr>
+                  <pic:blipFill>
+                    <a:blip r:embed="rId6">
+                      <a:extLst>
+                        <a:ext uri="{28A0092B-C50C-407E-A947-70E740481C1C}">
+                          <a14:useLocalDpi xmlns:a14="http://schemas.microsoft.com/office/drawing/2010/main" val="0"/>
+                        </a:ext>
+                      </a:extLst>
+                    </a:blip>
+                    <a:stretch>
+                      <a:fillRect/>
+                    </a:stretch>
+                  </pic:blipFill>
+                  <pic:spPr bwMode="auto">
+                    <a:xfrm>
+                      <a:off x="0" y="0"/>
+                      <a:ext cx="8098155" cy="6773545"/>
+                    </a:xfrm>
+                    <a:prstGeom prst="rect">
+                      <a:avLst/>
+                    </a:prstGeom>
+                    <a:noFill/>
+                    <a:ln>
+                      <a:noFill/>
+                    </a:ln>
+                  </pic:spPr>
+                </pic:pic>
+              </a:graphicData>
+            </a:graphic>
+            <wp14:sizeRelH relativeFrom="margin">
+              <wp14:pctWidth>0</wp14:pctWidth>
+            </wp14:sizeRelH>
+            <wp14:sizeRelV relativeFrom="margin">
+              <wp14:pctHeight>0</wp14:pctHeight>
+            </wp14:sizeRelV>
+          </wp:anchor>
+        </w:drawing>
+      </w:r>
+      <w:r>
+        <w:rPr>
+          <w:noProof/>
+        </w:rPr>
+        <mc:AlternateContent>
+          <mc:Choice Requires="wps">
+            <w:drawing>
+              <wp:anchor distT="0" distB="0" distL="114300" distR="114300" simplePos="0" relativeHeight="251665408" behindDoc="0" locked="0" layoutInCell="1" allowOverlap="1" wp14:anchorId="48335935" wp14:editId="74F2136D">
+                <wp:simplePos x="0" y="0"/>
+                <wp:positionH relativeFrom="column">
+                  <wp:posOffset>4671695</wp:posOffset>
+                </wp:positionH>
+                <wp:positionV relativeFrom="paragraph">
+                  <wp:posOffset>5938520</wp:posOffset>
+                </wp:positionV>
+                <wp:extent cx="1457325" cy="438150"/>
+                <wp:effectExtent l="19050" t="19050" r="47625" b="38100"/>
+                <wp:wrapNone/>
+                <wp:docPr id="12" name="Rectangle 12"/>
+                <wp:cNvGraphicFramePr/>
+                <a:graphic xmlns:a="http://schemas.openxmlformats.org/drawingml/2006/main">
+                  <a:graphicData uri="http://schemas.microsoft.com/office/word/2010/wordprocessingShape">
+                    <wps:wsp>
+                      <wps:cNvSpPr/>
+                      <wps:spPr>
+                        <a:xfrm>
+                          <a:off x="0" y="0"/>
+                          <a:ext cx="1457325" cy="438150"/>
+                        </a:xfrm>
+                        <a:prstGeom prst="rect">
+                          <a:avLst/>
+                        </a:prstGeom>
+                        <a:noFill/>
+                        <a:ln w="57150"/>
+                      </wps:spPr>
+                      <wps:style>
+                        <a:lnRef idx="2">
+                          <a:schemeClr val="accent1">
+                            <a:shade val="50000"/>
+                          </a:schemeClr>
+                        </a:lnRef>
+                        <a:fillRef idx="1">
+                          <a:schemeClr val="accent1"/>
+                        </a:fillRef>
+                        <a:effectRef idx="0">
+                          <a:schemeClr val="accent1"/>
+                        </a:effectRef>
+                        <a:fontRef idx="minor">
+                          <a:schemeClr val="lt1"/>
+                        </a:fontRef>
+                      </wps:style>
+                      <wps:bodyPr rot="0" spcFirstLastPara="0" vertOverflow="overflow" horzOverflow="overflow" vert="horz" wrap="square" lIns="91440" tIns="45720" rIns="91440" bIns="45720" numCol="1" spcCol="0" rtlCol="0" fromWordArt="0" anchor="ctr" anchorCtr="0" forceAA="0" compatLnSpc="1">
+                        <a:prstTxWarp prst="textNoShape">
+                          <a:avLst/>
+                        </a:prstTxWarp>
+                        <a:noAutofit/>
+                      </wps:bodyPr>
+                    </wps:wsp>
+                  </a:graphicData>
+                </a:graphic>
+                <wp14:sizeRelH relativeFrom="margin">
+                  <wp14:pctWidth>0</wp14:pctWidth>
+                </wp14:sizeRelH>
+                <wp14:sizeRelV relativeFrom="margin">
+                  <wp14:pctHeight>0</wp14:pctHeight>
+                </wp14:sizeRelV>
+              </wp:anchor>
+            </w:drawing>
+          </mc:Choice>
+          <mc:Fallback>
+            <w:pict>
+              <v:rect w14:anchorId="5F0E9C4B" id="Rectangle 12" o:spid="_x0000_s1026" style="position:absolute;margin-left:367.85pt;margin-top:467.6pt;width:114.75pt;height:34.5pt;z-index:251665408;visibility:visible;mso-wrap-style:square;mso-width-percent:0;mso-height-percent:0;mso-wrap-distance-left:9pt;mso-wrap-distance-top:0;mso-wrap-distance-right:9pt;mso-wrap-distance-bottom:0;mso-position-horizontal:absolute;mso-position-horizontal-relative:text;mso-position-vertical:absolute;mso-position-vertical-relative:text;mso-width-percent:0;mso-height-percent:0;mso-width-relative:margin;mso-height-relative:margin;v-text-anchor:middle" o:gfxdata="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" filled="f" strokecolor="#1f3763 [1604]" strokeweight="4.5pt"/>
+            </w:pict>
+          </mc:Fallback>
+        </mc:AlternateContent>
+      </w:r>
+      <w:r>
+        <w:rPr>
+          <w:noProof/>
+        </w:rPr>
+        <mc:AlternateContent>
+          <mc:Choice Requires="wps">
+            <w:drawing>
+              <wp:anchor distT="0" distB="0" distL="114300" distR="114300" simplePos="0" relativeHeight="251664384" behindDoc="0" locked="0" layoutInCell="1" allowOverlap="1" wp14:anchorId="05E04040" wp14:editId="070D9046">
+                <wp:simplePos x="0" y="0"/>
+                <wp:positionH relativeFrom="column">
+                  <wp:posOffset>4681220</wp:posOffset>
+                </wp:positionH>
+                <wp:positionV relativeFrom="paragraph">
+                  <wp:posOffset>2814320</wp:posOffset>
+                </wp:positionV>
+                <wp:extent cx="1304925" cy="285750"/>
+                <wp:effectExtent l="19050" t="19050" r="47625" b="38100"/>
+                <wp:wrapNone/>
+                <wp:docPr id="11" name="Rectangle 11"/>
+                <wp:cNvGraphicFramePr/>
+                <a:graphic xmlns:a="http://schemas.openxmlformats.org/drawingml/2006/main">
+                  <a:graphicData uri="http://schemas.microsoft.com/office/word/2010/wordprocessingShape">
+                    <wps:wsp>
+                      <wps:cNvSpPr/>
+                      <wps:spPr>
+                        <a:xfrm>
+                          <a:off x="0" y="0"/>
+                          <a:ext cx="1304925" cy="285750"/>
+                        </a:xfrm>
+                        <a:prstGeom prst="rect">
+                          <a:avLst/>
+                        </a:prstGeom>
+                        <a:noFill/>
+                        <a:ln w="57150"/>
+                      </wps:spPr>
+                      <wps:style>
+                        <a:lnRef idx="2">
+                          <a:schemeClr val="accent1">
+                            <a:shade val="50000"/>
+                          </a:schemeClr>
+                        </a:lnRef>
+                        <a:fillRef idx="1">
+                          <a:schemeClr val="accent1"/>
+                        </a:fillRef>
+                        <a:effectRef idx="0">
+                          <a:schemeClr val="accent1"/>
+                        </a:effectRef>
+                        <a:fontRef idx="minor">
+                          <a:schemeClr val="lt1"/>
+                        </a:fontRef>
+                      </wps:style>
+                      <wps:bodyPr rot="0" spcFirstLastPara="0" vertOverflow="overflow" horzOverflow="overflow" vert="horz" wrap="square" lIns="91440" tIns="45720" rIns="91440" bIns="45720" numCol="1" spcCol="0" rtlCol="0" fromWordArt="0" anchor="ctr" anchorCtr="0" forceAA="0" compatLnSpc="1">
+                        <a:prstTxWarp prst="textNoShape">
+                          <a:avLst/>
+                        </a:prstTxWarp>
+                        <a:noAutofit/>
+                      </wps:bodyPr>
+                    </wps:wsp>
+                  </a:graphicData>
+                </a:graphic>
+              </wp:anchor>
+            </w:drawing>
+          </mc:Choice>
+          <mc:Fallback>
+            <w:pict>
+              <v:rect w14:anchorId="0EA0AA47" id="Rectangle 11" o:spid="_x0000_s1026" style="position:absolute;margin-left:368.6pt;margin-top:221.6pt;width:102.75pt;height:22.5pt;z-index:251664384;visibility:visible;mso-wrap-style:square;mso-wrap-distance-left:9pt;mso-wrap-distance-top:0;mso-wrap-distance-right:9pt;mso-wrap-distance-bottom:0;mso-position-horizontal:absolute;mso-position-horizontal-relative:text;mso-position-vertical:absolute;mso-position-vertical-relative:text;v-text-anchor:middle" o:gfxdata="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" filled="f" strokecolor="#1f3763 [1604]" strokeweight="4.5pt"/>
+            </w:pict>
+          </mc:Fallback>
+        </mc:AlternateContent>
+      </w:r>
+      <w:r>
+        <w:rPr>
+          <w:noProof/>
+        </w:rPr>
         <mc:AlternateContent>
           <mc:Choice Requires="wpg">
             <w:drawing>
-              <wp:anchor distT="45720" distB="45720" distL="182880" distR="182880" simplePos="0" relativeHeight="251669504" behindDoc="0" locked="0" layoutInCell="1" allowOverlap="1" wp14:anchorId="7C5071DE" wp14:editId="624C60B7">
+              <wp:anchor distT="45720" distB="45720" distL="182880" distR="182880" simplePos="0" relativeHeight="251663360" behindDoc="0" locked="0" layoutInCell="1" allowOverlap="1" wp14:anchorId="2E6489AC" wp14:editId="620266D2">
                 <wp:simplePos x="0" y="0"/>
                 <wp:positionH relativeFrom="margin">
-                  <wp:posOffset>5879745</wp:posOffset>
+                  <wp:posOffset>5881370</wp:posOffset>
                 </wp:positionH>
                 <wp:positionV relativeFrom="margin">
-                  <wp:posOffset>-603191</wp:posOffset>
+                  <wp:posOffset>-605155</wp:posOffset>
                 </wp:positionV>
-                <wp:extent cx="3333750" cy="552450"/>
-                <wp:effectExtent l="0" t="0" r="0" b="0"/>
+                <wp:extent cx="3333750" cy="923925"/>
+                <wp:effectExtent l="0" t="0" r="0" b="9525"/>
                 <wp:wrapSquare wrapText="bothSides"/>
                 <wp:docPr id="198" name="Groupe 198"/>
                 <wp:cNvGraphicFramePr/>
@@ -1241,9 +1752,9 @@
                       <wpg:grpSpPr>
                         <a:xfrm>
                           <a:off x="0" y="0"/>
-                          <a:ext cx="3333750" cy="552450"/>
+                          <a:ext cx="3333750" cy="923925"/>
                           <a:chOff x="0" y="0"/>
-                          <a:chExt cx="3567448" cy="660121"/>
+                          <a:chExt cx="3567448" cy="1103996"/>
                         </a:xfrm>
                       </wpg:grpSpPr>
                       <wps:wsp>
@@ -1306,7 +1817,7 @@
                         <wps:spPr>
                           <a:xfrm>
                             <a:off x="0" y="252696"/>
-                            <a:ext cx="3567448" cy="407425"/>
+                            <a:ext cx="3567448" cy="851300"/>
                           </a:xfrm>
                           <a:prstGeom prst="rect">
                             <a:avLst/>
@@ -1350,7 +1861,7 @@
                                   <w:sz w:val="36"/>
                                   <w:szCs w:val="36"/>
                                 </w:rPr>
-                                <w:t>Gestion des images</w:t>
+                                <w:t>Gestion des personnages et des attaques</w:t>
                               </w:r>
                             </w:p>
                           </w:txbxContent>
@@ -1376,7 +1887,7 @@
           </mc:Choice>
           <mc:Fallback>
             <w:pict>
-              <v:group w14:anchorId="7C5071DE" id="Groupe 198" o:spid="_x0000_s1032" style="position:absolute;margin-left:462.95pt;margin-top:-47.5pt;width:262.5pt;height:43.5pt;z-index:251669504;mso-wrap-distance-left:14.4pt;mso-wrap-distance-top:3.6pt;mso-wrap-distance-right:14.4pt;mso-wrap-distance-bottom:3.6pt;mso-position-horizontal-relative:margin;mso-position-vertical-relative:margin;mso-width-relative:margin;mso-height-relative:margin" coordsize="35674,6601" o:gfxdata="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">
+              <v:group w14:anchorId="2E6489AC" id="Groupe 198" o:spid="_x0000_s1032" style="position:absolute;margin-left:463.1pt;margin-top:-47.65pt;width:262.5pt;height:72.75pt;z-index:251663360;mso-wrap-distance-left:14.4pt;mso-wrap-distance-top:3.6pt;mso-wrap-distance-right:14.4pt;mso-wrap-distance-bottom:3.6pt;mso-position-horizontal-relative:margin;mso-position-vertical-relative:margin;mso-width-relative:margin;mso-height-relative:margin" coordsize="35674,11039" o:gfxdata="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">
                 <v:rect id="Rectangle 199" o:spid="_x0000_s1033" style="position:absolute;width:35674;height:2706;visibility:visible;mso-wrap-style:square;v-text-anchor:middle" o:gfxdata="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" fillcolor="#4472c4 [3204]" stroked="f" strokeweight="1pt">
                   <v:textbox>
                     <w:txbxContent>
@@ -1392,7 +1903,7 @@
                     </w:txbxContent>
                   </v:textbox>
                 </v:rect>
-                <v:shape id="Zone de texte 200" o:spid="_x0000_s1034" type="#_x0000_t202" style="position:absolute;top:2526;width:35674;height:4075;visibility:visible;mso-wrap-style:square;v-text-anchor:top" o:gfxdata="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" filled="f" stroked="f" strokeweight=".5pt">
+                <v:shape id="Zone de texte 200" o:spid="_x0000_s1034" type="#_x0000_t202" style="position:absolute;top:2526;width:35674;height:8513;visibility:visible;mso-wrap-style:square;v-text-anchor:top" o:gfxdata="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" filled="f" stroked="f" strokeweight=".5pt">
                   <v:textbox inset=",7.2pt,,0">
                     <w:txbxContent>
                       <w:p>
@@ -1412,7 +1923,7 @@
                             <w:sz w:val="36"/>
                             <w:szCs w:val="36"/>
                           </w:rPr>
-                          <w:t>Gestion des images</w:t>
+                          <w:t>Gestion des personnages et des attaques</w:t>
                         </w:r>
                       </w:p>
                     </w:txbxContent>
@@ -1428,49 +1939,80 @@
         <w:rPr>
           <w:noProof/>
         </w:rPr>
-        <w:drawing>
-          <wp:inline distT="0" distB="0" distL="0" distR="0" wp14:anchorId="7A75FEEB" wp14:editId="1BC16825">
-            <wp:extent cx="6390226" cy="5699052"/>
-            <wp:effectExtent l="0" t="0" r="0" b="3810"/>
-            <wp:docPr id="14" name="Image 14"/>
-            <wp:cNvGraphicFramePr>
-              <a:graphicFrameLocks xmlns:a="http://schemas.openxmlformats.org/drawingml/2006/main" noChangeAspect="1"/>
-            </wp:cNvGraphicFramePr>
-            <a:graphic xmlns:a="http://schemas.openxmlformats.org/drawingml/2006/main">
-              <a:graphicData uri="http://schemas.openxmlformats.org/drawingml/2006/picture">
-                <pic:pic xmlns:pic="http://schemas.openxmlformats.org/drawingml/2006/picture">
-                  <pic:nvPicPr>
-                    <pic:cNvPr id="14" name="Image 14"/>
-                    <pic:cNvPicPr/>
-                  </pic:nvPicPr>
-                  <pic:blipFill>
-                    <a:blip r:embed="rId6">
-                      <a:extLst>
-                        <a:ext uri="{28A0092B-C50C-407E-A947-70E740481C1C}">
-                          <a14:useLocalDpi xmlns:a14="http://schemas.microsoft.com/office/drawing/2010/main" val="0"/>
-                        </a:ext>
-                      </a:extLst>
-                    </a:blip>
-                    <a:stretch>
-                      <a:fillRect/>
-                    </a:stretch>
-                  </pic:blipFill>
-                  <pic:spPr>
-                    <a:xfrm>
-                      <a:off x="0" y="0"/>
-                      <a:ext cx="6527754" cy="5821705"/>
-                    </a:xfrm>
-                    <a:prstGeom prst="rect">
-                      <a:avLst/>
-                    </a:prstGeom>
-                  </pic:spPr>
-                </pic:pic>
-              </a:graphicData>
-            </a:graphic>
-          </wp:inline>
-        </w:drawing>
-      </w:r>
-    </w:p>
+        <mc:AlternateContent>
+          <mc:Choice Requires="wps">
+            <w:drawing>
+              <wp:anchor distT="0" distB="0" distL="114300" distR="114300" simplePos="0" relativeHeight="251661312" behindDoc="0" locked="0" layoutInCell="1" allowOverlap="1" wp14:anchorId="112F703E" wp14:editId="63F1A7DA">
+                <wp:simplePos x="0" y="0"/>
+                <wp:positionH relativeFrom="column">
+                  <wp:posOffset>4852670</wp:posOffset>
+                </wp:positionH>
+                <wp:positionV relativeFrom="paragraph">
+                  <wp:posOffset>3042920</wp:posOffset>
+                </wp:positionV>
+                <wp:extent cx="1257300" cy="304800"/>
+                <wp:effectExtent l="19050" t="19050" r="38100" b="38100"/>
+                <wp:wrapNone/>
+                <wp:docPr id="3" name="Rectangle 3"/>
+                <wp:cNvGraphicFramePr/>
+                <a:graphic xmlns:a="http://schemas.openxmlformats.org/drawingml/2006/main">
+                  <a:graphicData uri="http://schemas.microsoft.com/office/word/2010/wordprocessingShape">
+                    <wps:wsp>
+                      <wps:cNvSpPr/>
+                      <wps:spPr>
+                        <a:xfrm>
+                          <a:off x="0" y="0"/>
+                          <a:ext cx="1257300" cy="304800"/>
+                        </a:xfrm>
+                        <a:prstGeom prst="rect">
+                          <a:avLst/>
+                        </a:prstGeom>
+                        <a:noFill/>
+                        <a:ln w="57150"/>
+                      </wps:spPr>
+                      <wps:style>
+                        <a:lnRef idx="2">
+                          <a:schemeClr val="accent1">
+                            <a:shade val="50000"/>
+                          </a:schemeClr>
+                        </a:lnRef>
+                        <a:fillRef idx="1">
+                          <a:schemeClr val="accent1"/>
+                        </a:fillRef>
+                        <a:effectRef idx="0">
+                          <a:schemeClr val="accent1"/>
+                        </a:effectRef>
+                        <a:fontRef idx="minor">
+                          <a:schemeClr val="lt1"/>
+                        </a:fontRef>
+                      </wps:style>
+                      <wps:bodyPr rot="0" spcFirstLastPara="0" vertOverflow="overflow" horzOverflow="overflow" vert="horz" wrap="square" lIns="91440" tIns="45720" rIns="91440" bIns="45720" numCol="1" spcCol="0" rtlCol="0" fromWordArt="0" anchor="ctr" anchorCtr="0" forceAA="0" compatLnSpc="1">
+                        <a:prstTxWarp prst="textNoShape">
+                          <a:avLst/>
+                        </a:prstTxWarp>
+                        <a:noAutofit/>
+                      </wps:bodyPr>
+                    </wps:wsp>
+                  </a:graphicData>
+                </a:graphic>
+                <wp14:sizeRelH relativeFrom="margin">
+                  <wp14:pctWidth>0</wp14:pctWidth>
+                </wp14:sizeRelH>
+                <wp14:sizeRelV relativeFrom="margin">
+                  <wp14:pctHeight>0</wp14:pctHeight>
+                </wp14:sizeRelV>
+              </wp:anchor>
+            </w:drawing>
+          </mc:Choice>
+          <mc:Fallback>
+            <w:pict>
+              <v:rect w14:anchorId="4185391A" id="Rectangle 3" o:spid="_x0000_s1026" style="position:absolute;margin-left:382.1pt;margin-top:239.6pt;width:99pt;height:24pt;z-index:251661312;visibility:visible;mso-wrap-style:square;mso-width-percent:0;mso-height-percent:0;mso-wrap-distance-left:9pt;mso-wrap-distance-top:0;mso-wrap-distance-right:9pt;mso-wrap-distance-bottom:0;mso-position-horizontal:absolute;mso-position-horizontal-relative:text;mso-position-vertical:absolute;mso-position-vertical-relative:text;mso-width-percent:0;mso-height-percent:0;mso-width-relative:margin;mso-height-relative:margin;v-text-anchor:middle" o:gfxdata="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" filled="f" strokecolor="#1f3763 [1604]" strokeweight="4.5pt"/>
+            </w:pict>
+          </mc:Fallback>
+        </mc:AlternateContent>
+      </w:r>
+    </w:p>
+    <w:p/>
     <w:sectPr>
       <w:pgSz w:w="16838" w:h="11906" w:orient="landscape"/>
       <w:pgMar w:top="1418" w:right="1418" w:bottom="1418" w:left="1418" w:header="709" w:footer="709" w:gutter="0"/>

</xml_diff>